<commit_message>
relecture code et rapport
</commit_message>
<xml_diff>
--- a/Rapport.docx
+++ b/Rapport.docx
@@ -608,7 +608,7 @@
           <w:rFonts w:ascii="Times New Roman" w:hAnsi="Times New Roman" w:cs="Times New Roman"/>
           <w:color w:val="000000" w:themeColor="text1"/>
         </w:rPr>
-        <w:t>Affichage des blocs en fonctions de la politique choisie</w:t>
+        <w:t>Affichage des blocs en fonction de la politique choisie</w:t>
       </w:r>
       <w:r>
         <w:rPr>
@@ -616,6 +616,13 @@
           <w:color w:val="000000" w:themeColor="text1"/>
         </w:rPr>
         <w:t xml:space="preserve"> et choix du bloc</w:t>
+      </w:r>
+      <w:r>
+        <w:rPr>
+          <w:rFonts w:ascii="Times New Roman" w:hAnsi="Times New Roman" w:cs="Times New Roman"/>
+          <w:color w:val="000000" w:themeColor="text1"/>
+        </w:rPr>
+        <w:t xml:space="preserve"> par l'utilisateur</w:t>
       </w:r>
     </w:p>
     <w:p>
@@ -636,7 +643,7 @@
           <w:rFonts w:ascii="Times New Roman" w:hAnsi="Times New Roman" w:cs="Times New Roman"/>
           <w:color w:val="000000" w:themeColor="text1"/>
         </w:rPr>
-        <w:t>Saisie des coordonnées et placement du bloc choisi</w:t>
+        <w:t>Saisie des coordonnés et placement du bloc choisi</w:t>
       </w:r>
     </w:p>
     <w:p>
@@ -884,7 +891,85 @@
         <w:rPr>
           <w:color w:val="000000" w:themeColor="text1"/>
         </w:rPr>
-        <w:t>il y a plus de 40 ans. C’est un jeu de puzzle. C’est puzzle soumis à la gravité tombe de manière aléatoire et plus en plus fréquente. Le but du jeu et de survivre le plus longtemps possible en gardant le plateau non- remplit. Les puzzles peuvent être contrôlé de droite à gauche le temps de leur descente. Lorsqu’une ligne est pleine celle-ci est détruite. Le but du jeu est donc de placer les blocs de telle sorte à remplir les lignes.</w:t>
+        <w:t>il y a plus de 40 ans. C’est un jeu de puzzle. C’est puzzle soumis à la gravité tombe</w:t>
+      </w:r>
+      <w:r>
+        <w:rPr>
+          <w:color w:val="000000" w:themeColor="text1"/>
+        </w:rPr>
+        <w:t>nt</w:t>
+      </w:r>
+      <w:r>
+        <w:rPr>
+          <w:color w:val="000000" w:themeColor="text1"/>
+        </w:rPr>
+        <w:t xml:space="preserve"> de manière aléatoire et </w:t>
+      </w:r>
+      <w:r>
+        <w:rPr>
+          <w:color w:val="000000" w:themeColor="text1"/>
+        </w:rPr>
+        <w:t xml:space="preserve">de </w:t>
+      </w:r>
+      <w:r>
+        <w:rPr>
+          <w:color w:val="000000" w:themeColor="text1"/>
+        </w:rPr>
+        <w:t>plus en plus fréquent. Le but du jeu e</w:t>
+      </w:r>
+      <w:r>
+        <w:rPr>
+          <w:color w:val="000000" w:themeColor="text1"/>
+        </w:rPr>
+        <w:t>s</w:t>
+      </w:r>
+      <w:r>
+        <w:rPr>
+          <w:color w:val="000000" w:themeColor="text1"/>
+        </w:rPr>
+        <w:t>t de survivre le plus longtemps possible en gardant le plateau non remplit. Les puzzles peuvent être contrôlé</w:t>
+      </w:r>
+      <w:r>
+        <w:rPr>
+          <w:color w:val="000000" w:themeColor="text1"/>
+        </w:rPr>
+        <w:t>s</w:t>
+      </w:r>
+      <w:r>
+        <w:rPr>
+          <w:color w:val="000000" w:themeColor="text1"/>
+        </w:rPr>
+        <w:t xml:space="preserve"> de droite à gauche le temps de leur</w:t>
+      </w:r>
+      <w:r>
+        <w:rPr>
+          <w:color w:val="000000" w:themeColor="text1"/>
+        </w:rPr>
+        <w:t>s</w:t>
+      </w:r>
+      <w:r>
+        <w:rPr>
+          <w:color w:val="000000" w:themeColor="text1"/>
+        </w:rPr>
+        <w:t xml:space="preserve"> descente</w:t>
+      </w:r>
+      <w:r>
+        <w:rPr>
+          <w:color w:val="000000" w:themeColor="text1"/>
+        </w:rPr>
+        <w:t>s</w:t>
+      </w:r>
+      <w:r>
+        <w:rPr>
+          <w:color w:val="000000" w:themeColor="text1"/>
+        </w:rPr>
+        <w:t>. Lorsqu’une ligne est pleine celle-ci est détruite. Le but du jeu est donc de placer les blocs de telle sorte à remplir les lignes</w:t>
+      </w:r>
+      <w:r>
+        <w:rPr>
+          <w:color w:val="000000" w:themeColor="text1"/>
+        </w:rPr>
+        <w:t xml:space="preserve"> pour que le plateau reste non plein et que les blocs ne s'accumulent pas.</w:t>
       </w:r>
     </w:p>
     <w:p>
@@ -1063,7 +1148,25 @@
           <w:sz w:val="22"/>
           <w:szCs w:val="22"/>
         </w:rPr>
-        <w:t xml:space="preserve">Si une ligne est annulée alors toutes les cases pleines au-dessus de la ligne descende d'un cran (il est possible d'annuler plusieurs lignes en même temps). Une ligne ou une colonne est </w:t>
+        <w:t>Si une ligne est annulée alors toutes les cases pleines au-dessus de la ligne descende</w:t>
+      </w:r>
+      <w:r>
+        <w:rPr>
+          <w:rFonts w:cstheme="minorHAnsi"/>
+          <w:color w:val="000000" w:themeColor="text1"/>
+          <w:sz w:val="22"/>
+          <w:szCs w:val="22"/>
+        </w:rPr>
+        <w:t>nt</w:t>
+      </w:r>
+      <w:r>
+        <w:rPr>
+          <w:rFonts w:cstheme="minorHAnsi"/>
+          <w:color w:val="000000" w:themeColor="text1"/>
+          <w:sz w:val="22"/>
+          <w:szCs w:val="22"/>
+        </w:rPr>
+        <w:t xml:space="preserve"> d'un cran (il est possible d'annuler plusieurs lignes en même temps). Une ligne ou une colonne est </w:t>
       </w:r>
       <w:r>
         <w:rPr>
@@ -1108,7 +1211,43 @@
           <w:sz w:val="22"/>
           <w:szCs w:val="22"/>
         </w:rPr>
-        <w:t xml:space="preserve"> d'une forme la ligne est complète (attention si la descente des blocs remplis une ligne ou une colonne, celle-ci n'est pas annulé). Le score correspond donc au nombre de cases annulées. Vous aurez seulement trois essais pour saisir des coordonnés valides pour le bloc choisi. Une fois ces trois chances épuisé la partie se finir et vous aurez atteint votre score maximal.</w:t>
+        <w:t xml:space="preserve"> d'une forme la ligne est complète (attention si la descente des blocs remplis une ligne ou une colonne, celle-ci n'est pas annulé</w:t>
+      </w:r>
+      <w:r>
+        <w:rPr>
+          <w:rFonts w:cstheme="minorHAnsi"/>
+          <w:color w:val="000000" w:themeColor="text1"/>
+          <w:sz w:val="22"/>
+          <w:szCs w:val="22"/>
+        </w:rPr>
+        <w:t>e</w:t>
+      </w:r>
+      <w:r>
+        <w:rPr>
+          <w:rFonts w:cstheme="minorHAnsi"/>
+          <w:color w:val="000000" w:themeColor="text1"/>
+          <w:sz w:val="22"/>
+          <w:szCs w:val="22"/>
+        </w:rPr>
+        <w:t>). Le score correspond donc au nombre de cases annulées. Vous aurez seulement trois essais pour saisir des coordonnés valides pour le bloc choisi. Une fois ces trois chances épuisé</w:t>
+      </w:r>
+      <w:r>
+        <w:rPr>
+          <w:rFonts w:cstheme="minorHAnsi"/>
+          <w:color w:val="000000" w:themeColor="text1"/>
+          <w:sz w:val="22"/>
+          <w:szCs w:val="22"/>
+        </w:rPr>
+        <w:t>s</w:t>
+      </w:r>
+      <w:r>
+        <w:rPr>
+          <w:rFonts w:cstheme="minorHAnsi"/>
+          <w:color w:val="000000" w:themeColor="text1"/>
+          <w:sz w:val="22"/>
+          <w:szCs w:val="22"/>
+        </w:rPr>
+        <w:t xml:space="preserve"> la partie se fini et vous aurez atteint votre score maximal.</w:t>
       </w:r>
     </w:p>
     <w:p>
@@ -1579,6 +1718,28 @@
         </w:rPr>
         <w:t>est un fichier propre a Visual Studio Code afin d'ouvrir plus facilement le projet sur cet éditeur.</w:t>
       </w:r>
+    </w:p>
+    <w:p>
+      <w:pPr>
+        <w:jc w:val="both"/>
+        <w:rPr>
+          <w:color w:val="000000" w:themeColor="text1"/>
+        </w:rPr>
+      </w:pPr>
+    </w:p>
+    <w:p>
+      <w:pPr>
+        <w:jc w:val="both"/>
+        <w:rPr>
+          <w:color w:val="000000" w:themeColor="text1"/>
+        </w:rPr>
+      </w:pPr>
+      <w:r>
+        <w:rPr>
+          <w:color w:val="000000" w:themeColor="text1"/>
+        </w:rPr>
+        <w:t>L'architecture du projet est importante car dans le programme des lectures de fichiers ont lieu. Si un fichier est changé de place alors le programme ne pourra pas le retrouver.</w:t>
+      </w:r>
       <w:r>
         <w:rPr>
           <w:rFonts w:eastAsia="Segoe Script"/>
@@ -2225,7 +2386,31 @@
           <w:sz w:val="22"/>
           <w:szCs w:val="22"/>
         </w:rPr>
-        <w:t xml:space="preserve">L'affichage au niveau de la console se fait de manière brute avec des </w:t>
+        <w:t xml:space="preserve">L'affichage au niveau de la console </w:t>
+      </w:r>
+      <w:r>
+        <w:rPr>
+          <w:color w:val="000000" w:themeColor="text1"/>
+          <w:sz w:val="22"/>
+          <w:szCs w:val="22"/>
+        </w:rPr>
+        <w:t>se</w:t>
+      </w:r>
+      <w:r>
+        <w:rPr>
+          <w:color w:val="000000" w:themeColor="text1"/>
+          <w:sz w:val="22"/>
+          <w:szCs w:val="22"/>
+        </w:rPr>
+        <w:t xml:space="preserve"> fait de manière brute avec des </w:t>
+      </w:r>
+      <w:r>
+        <w:rPr>
+          <w:color w:val="000000" w:themeColor="text1"/>
+          <w:sz w:val="22"/>
+          <w:szCs w:val="22"/>
+        </w:rPr>
+        <w:t>"</w:t>
       </w:r>
       <w:proofErr w:type="spellStart"/>
       <w:r>
@@ -2243,6 +2428,14 @@
           <w:sz w:val="22"/>
           <w:szCs w:val="22"/>
         </w:rPr>
+        <w:t>"</w:t>
+      </w:r>
+      <w:r>
+        <w:rPr>
+          <w:color w:val="000000" w:themeColor="text1"/>
+          <w:sz w:val="22"/>
+          <w:szCs w:val="22"/>
+        </w:rPr>
         <w:t>.</w:t>
       </w:r>
     </w:p>
@@ -2271,7 +2464,23 @@
           <w:sz w:val="22"/>
           <w:szCs w:val="22"/>
         </w:rPr>
-        <w:t xml:space="preserve">Les fonctions de retourne rien. La valeur saisie par l'utilisateur est enregistrée dans le paramètres modifié de la fonction. Ceci permet de réduire le nombre de variable nécessaire au programme. La saisie de l'utilisateur est sécurisé grâce a des boucles "faire tant que" (do </w:t>
+        <w:t xml:space="preserve">Les fonctions de retourne rien. La valeur saisie par l'utilisateur est enregistrée dans le paramètre modifié de la fonction. Ceci permet de réduire le nombre de variable nécessaire au programme. La saisie de l'utilisateur est sécurisé grâce </w:t>
+      </w:r>
+      <w:r>
+        <w:rPr>
+          <w:color w:val="000000" w:themeColor="text1"/>
+          <w:sz w:val="22"/>
+          <w:szCs w:val="22"/>
+        </w:rPr>
+        <w:t>à</w:t>
+      </w:r>
+      <w:r>
+        <w:rPr>
+          <w:color w:val="000000" w:themeColor="text1"/>
+          <w:sz w:val="22"/>
+          <w:szCs w:val="22"/>
+        </w:rPr>
+        <w:t xml:space="preserve"> des boucles "faire tant que" (do </w:t>
       </w:r>
       <w:proofErr w:type="spellStart"/>
       <w:r>
@@ -2291,16 +2500,14 @@
         </w:rPr>
         <w:t xml:space="preserve">) et grâce </w:t>
       </w:r>
-      <w:proofErr w:type="spellStart"/>
-      <w:r>
-        <w:rPr>
-          <w:color w:val="000000" w:themeColor="text1"/>
-          <w:sz w:val="22"/>
-          <w:szCs w:val="22"/>
-        </w:rPr>
-        <w:t>a</w:t>
-      </w:r>
-      <w:proofErr w:type="spellEnd"/>
+      <w:r>
+        <w:rPr>
+          <w:color w:val="000000" w:themeColor="text1"/>
+          <w:sz w:val="22"/>
+          <w:szCs w:val="22"/>
+        </w:rPr>
+        <w:t>à</w:t>
+      </w:r>
       <w:r>
         <w:rPr>
           <w:color w:val="000000" w:themeColor="text1"/>
@@ -2328,6 +2535,33 @@
         <w:t xml:space="preserve">) par la fonction prédéfinie </w:t>
       </w:r>
       <w:proofErr w:type="spellStart"/>
+      <w:r>
+        <w:rPr>
+          <w:color w:val="000000" w:themeColor="text1"/>
+          <w:sz w:val="22"/>
+          <w:szCs w:val="22"/>
+        </w:rPr>
+        <w:t>fflush</w:t>
+      </w:r>
+      <w:proofErr w:type="spellEnd"/>
+      <w:r>
+        <w:rPr>
+          <w:color w:val="000000" w:themeColor="text1"/>
+          <w:sz w:val="22"/>
+          <w:szCs w:val="22"/>
+        </w:rPr>
+        <w:t>(</w:t>
+      </w:r>
+      <w:proofErr w:type="spellStart"/>
+      <w:r>
+        <w:rPr>
+          <w:color w:val="000000" w:themeColor="text1"/>
+          <w:sz w:val="22"/>
+          <w:szCs w:val="22"/>
+        </w:rPr>
+        <w:t>stdin</w:t>
+      </w:r>
+      <w:proofErr w:type="spellEnd"/>
       <w:proofErr w:type="gramStart"/>
       <w:r>
         <w:rPr>
@@ -2335,18 +2569,8 @@
           <w:sz w:val="22"/>
           <w:szCs w:val="22"/>
         </w:rPr>
-        <w:t>fflush</w:t>
-      </w:r>
-      <w:proofErr w:type="spellEnd"/>
-      <w:r>
-        <w:rPr>
-          <w:color w:val="000000" w:themeColor="text1"/>
-          <w:sz w:val="22"/>
-          <w:szCs w:val="22"/>
-        </w:rPr>
-        <w:t>(</w:t>
-      </w:r>
-      <w:proofErr w:type="spellStart"/>
+        <w:t>);</w:t>
+      </w:r>
       <w:proofErr w:type="gramEnd"/>
       <w:r>
         <w:rPr>
@@ -2354,16 +2578,15 @@
           <w:sz w:val="22"/>
           <w:szCs w:val="22"/>
         </w:rPr>
-        <w:t>stdin</w:t>
-      </w:r>
-      <w:proofErr w:type="spellEnd"/>
-      <w:r>
-        <w:rPr>
-          <w:color w:val="000000" w:themeColor="text1"/>
-          <w:sz w:val="22"/>
-          <w:szCs w:val="22"/>
-        </w:rPr>
-        <w:t>);. Si l'utilisateur échoue la saisie alors un message d'erreur est affiché et une nouvelle saisie lui ai demandé.</w:t>
+        <w:t xml:space="preserve"> après chaque saisie</w:t>
+      </w:r>
+      <w:r>
+        <w:rPr>
+          <w:color w:val="000000" w:themeColor="text1"/>
+          <w:sz w:val="22"/>
+          <w:szCs w:val="22"/>
+        </w:rPr>
+        <w:t>. Si l'utilisateur échoue la saisie alors un message d'erreur est affiché et une nouvelle saisie lui ai demandé.</w:t>
       </w:r>
     </w:p>
     <w:p>
@@ -3267,7 +3490,43 @@
           <w:sz w:val="22"/>
           <w:szCs w:val="22"/>
         </w:rPr>
-        <w:t xml:space="preserve">: cercle, losange, triangle. Il est prédéfini que la largeur du plateau doit être au minimum de 21 cases avec les affichages des numéros de colonnes compris. Soit le plateau réel de jeu doit avoir une taille de 20 cases de large. Cependant, l'affichage de ces trois types de formes demande une largeur impaire pour pouvoir être afficher correctement. Nous avons donc établi </w:t>
+        <w:t>: cercle, losange, triangle. Il est prédéfini que la largeur du plateau doit être au minimum de 21 cases avec les affichages des numéros de colonnes compris. Soit le plateau réel de jeu doit avoir une taille de 20 cases de large</w:t>
+      </w:r>
+      <w:r>
+        <w:rPr>
+          <w:rFonts w:cstheme="minorHAnsi"/>
+          <w:color w:val="000000" w:themeColor="text1"/>
+          <w:sz w:val="22"/>
+          <w:szCs w:val="22"/>
+        </w:rPr>
+        <w:t>s</w:t>
+      </w:r>
+      <w:r>
+        <w:rPr>
+          <w:rFonts w:cstheme="minorHAnsi"/>
+          <w:color w:val="000000" w:themeColor="text1"/>
+          <w:sz w:val="22"/>
+          <w:szCs w:val="22"/>
+        </w:rPr>
+        <w:t>. Cependant, l'affichage de ces trois types de formes demande une largeur impaire pour pouvoir être affich</w:t>
+      </w:r>
+      <w:r>
+        <w:rPr>
+          <w:rFonts w:cstheme="minorHAnsi"/>
+          <w:color w:val="000000" w:themeColor="text1"/>
+          <w:sz w:val="22"/>
+          <w:szCs w:val="22"/>
+        </w:rPr>
+        <w:t>é</w:t>
+      </w:r>
+      <w:r>
+        <w:rPr>
+          <w:rFonts w:cstheme="minorHAnsi"/>
+          <w:color w:val="000000" w:themeColor="text1"/>
+          <w:sz w:val="22"/>
+          <w:szCs w:val="22"/>
+        </w:rPr>
+        <w:t xml:space="preserve"> correctement. Nous avons donc établi </w:t>
       </w:r>
       <w:r>
         <w:rPr>
@@ -3335,15 +3594,15 @@
         <w:jc w:val="both"/>
         <w:rPr>
           <w:rFonts w:cstheme="minorHAnsi"/>
-          <w:color w:val="000000" w:themeColor="text1"/>
-          <w:sz w:val="22"/>
-          <w:szCs w:val="22"/>
-        </w:rPr>
-      </w:pPr>
-      <w:r>
-        <w:rPr>
-          <w:rFonts w:cstheme="minorHAnsi"/>
-          <w:color w:val="000000" w:themeColor="text1"/>
+          <w:color w:val="0070C0"/>
+          <w:sz w:val="22"/>
+          <w:szCs w:val="22"/>
+        </w:rPr>
+      </w:pPr>
+      <w:r>
+        <w:rPr>
+          <w:rFonts w:cstheme="minorHAnsi"/>
+          <w:color w:val="0070C0"/>
           <w:sz w:val="22"/>
           <w:szCs w:val="22"/>
         </w:rPr>
@@ -3597,7 +3856,25 @@
           <w:sz w:val="22"/>
           <w:szCs w:val="22"/>
         </w:rPr>
-        <w:t>En fonction de la forme du plateau choisie par l'utilisateur une fonction seulement parmi ces trois sera appeler. Le plateau est alloué de manière dynamique pour chacune des formes.</w:t>
+        <w:t>En fonction de la forme du plateau choisie par l'utilisateur une fonction seulement parmi ces trois sera appel</w:t>
+      </w:r>
+      <w:r>
+        <w:rPr>
+          <w:rFonts w:cstheme="minorHAnsi"/>
+          <w:color w:val="000000" w:themeColor="text1"/>
+          <w:sz w:val="22"/>
+          <w:szCs w:val="22"/>
+        </w:rPr>
+        <w:t>é</w:t>
+      </w:r>
+      <w:r>
+        <w:rPr>
+          <w:rFonts w:cstheme="minorHAnsi"/>
+          <w:color w:val="000000" w:themeColor="text1"/>
+          <w:sz w:val="22"/>
+          <w:szCs w:val="22"/>
+        </w:rPr>
+        <w:t>. Le plateau est alloué de manière dynamique pour chacune des formes.</w:t>
       </w:r>
       <w:r>
         <w:rPr>
@@ -4031,6 +4308,7 @@
       <w:r>
         <w:rPr>
           <w:rFonts w:cstheme="minorHAnsi"/>
+          <w:noProof/>
           <w:color w:val="000000" w:themeColor="text1"/>
           <w:sz w:val="22"/>
           <w:szCs w:val="22"/>
@@ -4346,6 +4624,7 @@
       <w:r>
         <w:rPr>
           <w:rFonts w:cstheme="minorHAnsi"/>
+          <w:noProof/>
           <w:color w:val="000000" w:themeColor="text1"/>
           <w:sz w:val="22"/>
           <w:szCs w:val="22"/>
@@ -4741,34 +5020,50 @@
         </w:rPr>
         <w:t xml:space="preserve">Chaque tableau 2D correspondant </w:t>
       </w:r>
-      <w:proofErr w:type="gramStart"/>
-      <w:r>
-        <w:rPr>
-          <w:rFonts w:cstheme="minorHAnsi"/>
-          <w:color w:val="000000" w:themeColor="text1"/>
-          <w:sz w:val="22"/>
-          <w:szCs w:val="22"/>
-        </w:rPr>
-        <w:t>a</w:t>
-      </w:r>
-      <w:proofErr w:type="gramEnd"/>
-      <w:r>
-        <w:rPr>
-          <w:rFonts w:cstheme="minorHAnsi"/>
-          <w:color w:val="000000" w:themeColor="text1"/>
-          <w:sz w:val="22"/>
-          <w:szCs w:val="22"/>
-        </w:rPr>
-        <w:t xml:space="preserve"> un bloc devrait être contenue dans un tableau 1D ce qui ferai un tableau 3D. </w:t>
-      </w:r>
-      <w:r>
-        <w:rPr>
-          <w:rFonts w:cstheme="minorHAnsi"/>
-          <w:color w:val="000000" w:themeColor="text1"/>
-          <w:sz w:val="22"/>
-          <w:szCs w:val="22"/>
-        </w:rPr>
-        <w:t xml:space="preserve">Or, le projet contient au totale plus de 50 blocs différents. Nous avons donc décidé de créer trois fichier Excel, un fichier Excel pour chaque forme de plateau car les blocs diffèrent en fonction de la forme. </w:t>
+      <w:r>
+        <w:rPr>
+          <w:rFonts w:cstheme="minorHAnsi"/>
+          <w:color w:val="000000" w:themeColor="text1"/>
+          <w:sz w:val="22"/>
+          <w:szCs w:val="22"/>
+        </w:rPr>
+        <w:t>à</w:t>
+      </w:r>
+      <w:r>
+        <w:rPr>
+          <w:rFonts w:cstheme="minorHAnsi"/>
+          <w:color w:val="000000" w:themeColor="text1"/>
+          <w:sz w:val="22"/>
+          <w:szCs w:val="22"/>
+        </w:rPr>
+        <w:t xml:space="preserve"> un bloc devrait être contenue dans un tableau 1D ce qui </w:t>
+      </w:r>
+      <w:r>
+        <w:rPr>
+          <w:rFonts w:cstheme="minorHAnsi"/>
+          <w:color w:val="000000" w:themeColor="text1"/>
+          <w:sz w:val="22"/>
+          <w:szCs w:val="22"/>
+        </w:rPr>
+        <w:t>formerai</w:t>
+      </w:r>
+      <w:r>
+        <w:rPr>
+          <w:rFonts w:cstheme="minorHAnsi"/>
+          <w:color w:val="000000" w:themeColor="text1"/>
+          <w:sz w:val="22"/>
+          <w:szCs w:val="22"/>
+        </w:rPr>
+        <w:t xml:space="preserve"> un tableau 3D. </w:t>
+      </w:r>
+      <w:r>
+        <w:rPr>
+          <w:rFonts w:cstheme="minorHAnsi"/>
+          <w:color w:val="000000" w:themeColor="text1"/>
+          <w:sz w:val="22"/>
+          <w:szCs w:val="22"/>
+        </w:rPr>
+        <w:t xml:space="preserve">Or, le projet contient au total plus de 50 blocs différents. Nous avons donc décidé de créer trois fichier Excel, un fichier Excel pour chaque forme de plateau car les blocs diffèrent en fonction de la forme. </w:t>
       </w:r>
     </w:p>
     <w:p>
@@ -5898,36 +6193,16 @@
           <w:sz w:val="22"/>
           <w:szCs w:val="22"/>
         </w:rPr>
-        <w:t>Cette fonction initialise les valeurs d'une structure en fonction du numéro du bloc.</w:t>
-      </w:r>
-      <w:r>
-        <w:rPr>
-          <w:rFonts w:cstheme="minorHAnsi"/>
-          <w:color w:val="000000" w:themeColor="text1"/>
-          <w:sz w:val="22"/>
-          <w:szCs w:val="22"/>
-        </w:rPr>
-        <w:t xml:space="preserve"> </w:t>
-      </w:r>
-      <w:proofErr w:type="gramStart"/>
-      <w:r>
-        <w:rPr>
-          <w:rFonts w:cstheme="minorHAnsi"/>
-          <w:color w:val="000000" w:themeColor="text1"/>
-          <w:sz w:val="22"/>
-          <w:szCs w:val="22"/>
-        </w:rPr>
-        <w:t>et</w:t>
-      </w:r>
-      <w:proofErr w:type="gramEnd"/>
-      <w:r>
-        <w:rPr>
-          <w:rFonts w:cstheme="minorHAnsi"/>
-          <w:color w:val="000000" w:themeColor="text1"/>
-          <w:sz w:val="22"/>
-          <w:szCs w:val="22"/>
-        </w:rPr>
-        <w:t xml:space="preserve"> retourne donc une structure correspondante au numéro du bloc demandé en paramètre.</w:t>
+        <w:t>Cette fonction initialise les valeurs d'une structure en fonction du numéro du bloc</w:t>
+      </w:r>
+      <w:r>
+        <w:rPr>
+          <w:rFonts w:cstheme="minorHAnsi"/>
+          <w:color w:val="000000" w:themeColor="text1"/>
+          <w:sz w:val="22"/>
+          <w:szCs w:val="22"/>
+        </w:rPr>
+        <w:t xml:space="preserve"> et retourne donc une structure correspondante au numéro du bloc demandé en paramètre.</w:t>
       </w:r>
     </w:p>
     <w:p>
@@ -6861,27 +7136,61 @@
           <w:sz w:val="22"/>
           <w:szCs w:val="22"/>
         </w:rPr>
-        <w:t xml:space="preserve">correspond à un affichage du plateau et des blocs suivis d'une saisie. Les trois premiers blocs afficher sont les 1, 2 et 3. Si l'utilisateur saisie 0 alors la console est réinitialisée et l'affichage se répète avec les trois blocs suivants. Et inversement si l'utilisateur saisie, 40. La saisie de l'utilisateur est sécurisée, c’est-à-dire l'utilisateur peut saisir 0 ou 40 ou un des blocs afficher </w:t>
-      </w:r>
-      <w:proofErr w:type="gramStart"/>
-      <w:r>
-        <w:rPr>
-          <w:rFonts w:cstheme="minorHAnsi"/>
-          <w:color w:val="000000" w:themeColor="text1"/>
-          <w:sz w:val="22"/>
-          <w:szCs w:val="22"/>
-        </w:rPr>
-        <w:t>a</w:t>
-      </w:r>
-      <w:proofErr w:type="gramEnd"/>
-      <w:r>
-        <w:rPr>
-          <w:rFonts w:cstheme="minorHAnsi"/>
-          <w:color w:val="000000" w:themeColor="text1"/>
-          <w:sz w:val="22"/>
-          <w:szCs w:val="22"/>
-        </w:rPr>
-        <w:t xml:space="preserve"> la console. S'il n'y a plus de blocs disponibles alors l'utilisateur ne pourra plus saisir 0 ou 40 en fonction de l'extrémité à laquelle il se situe.</w:t>
+        <w:t>correspond à un affichage du plateau et des blocs suivis d'une saisie. Les trois premiers blocs affich</w:t>
+      </w:r>
+      <w:r>
+        <w:rPr>
+          <w:rFonts w:cstheme="minorHAnsi"/>
+          <w:color w:val="000000" w:themeColor="text1"/>
+          <w:sz w:val="22"/>
+          <w:szCs w:val="22"/>
+        </w:rPr>
+        <w:t>és</w:t>
+      </w:r>
+      <w:r>
+        <w:rPr>
+          <w:rFonts w:cstheme="minorHAnsi"/>
+          <w:color w:val="000000" w:themeColor="text1"/>
+          <w:sz w:val="22"/>
+          <w:szCs w:val="22"/>
+        </w:rPr>
+        <w:t xml:space="preserve"> sont les 1, 2 et 3. Si l'utilisateur saisie 0 alors la console est réinitialisée et l'affichage se répète avec les trois blocs suivants. Et inversement si l'utilisateur saisie, 40. La saisie de l'utilisateur est sécurisée, c’est-à-dire l'utilisateur peut saisir 0 ou 40 ou un des blocs afficher </w:t>
+      </w:r>
+      <w:r>
+        <w:rPr>
+          <w:rFonts w:cstheme="minorHAnsi"/>
+          <w:color w:val="000000" w:themeColor="text1"/>
+          <w:sz w:val="22"/>
+          <w:szCs w:val="22"/>
+        </w:rPr>
+        <w:t>à</w:t>
+      </w:r>
+      <w:r>
+        <w:rPr>
+          <w:rFonts w:cstheme="minorHAnsi"/>
+          <w:color w:val="000000" w:themeColor="text1"/>
+          <w:sz w:val="22"/>
+          <w:szCs w:val="22"/>
+        </w:rPr>
+        <w:t xml:space="preserve"> l</w:t>
+      </w:r>
+      <w:r>
+        <w:rPr>
+          <w:rFonts w:cstheme="minorHAnsi"/>
+          <w:color w:val="000000" w:themeColor="text1"/>
+          <w:sz w:val="22"/>
+          <w:szCs w:val="22"/>
+        </w:rPr>
+        <w:t>'écran</w:t>
+      </w:r>
+      <w:r>
+        <w:rPr>
+          <w:rFonts w:cstheme="minorHAnsi"/>
+          <w:color w:val="000000" w:themeColor="text1"/>
+          <w:sz w:val="22"/>
+          <w:szCs w:val="22"/>
+        </w:rPr>
+        <w:t>. S'il n'y a plus de blocs disponibles alors l'utilisateur ne pourra plus saisir 0 ou 40 en fonction de l'extrémité à laquelle il se situe.</w:t>
       </w:r>
     </w:p>
     <w:p>
@@ -7398,7 +7707,886 @@
           <w:szCs w:val="22"/>
         </w:rPr>
         <w:tab/>
-      </w:r>
+        <w:t xml:space="preserve">Pour i allant de 0 à </w:t>
+      </w:r>
+      <w:proofErr w:type="gramStart"/>
+      <w:r>
+        <w:rPr>
+          <w:rFonts w:cstheme="minorHAnsi"/>
+          <w:color w:val="000000" w:themeColor="text1"/>
+          <w:sz w:val="22"/>
+          <w:szCs w:val="22"/>
+        </w:rPr>
+        <w:t>bloc.hauteur</w:t>
+      </w:r>
+      <w:proofErr w:type="gramEnd"/>
+      <w:r>
+        <w:rPr>
+          <w:rFonts w:cstheme="minorHAnsi"/>
+          <w:color w:val="000000" w:themeColor="text1"/>
+          <w:sz w:val="22"/>
+          <w:szCs w:val="22"/>
+        </w:rPr>
+        <w:t xml:space="preserve">-1 </w:t>
+      </w:r>
+    </w:p>
+    <w:p>
+      <w:pPr>
+        <w:jc w:val="both"/>
+        <w:rPr>
+          <w:rFonts w:cstheme="minorHAnsi"/>
+          <w:color w:val="000000" w:themeColor="text1"/>
+          <w:sz w:val="22"/>
+          <w:szCs w:val="22"/>
+        </w:rPr>
+      </w:pPr>
+      <w:r>
+        <w:rPr>
+          <w:rFonts w:cstheme="minorHAnsi"/>
+          <w:color w:val="000000" w:themeColor="text1"/>
+          <w:sz w:val="22"/>
+          <w:szCs w:val="22"/>
+        </w:rPr>
+        <w:t>|</w:t>
+      </w:r>
+      <w:r>
+        <w:rPr>
+          <w:rFonts w:cstheme="minorHAnsi"/>
+          <w:color w:val="000000" w:themeColor="text1"/>
+          <w:sz w:val="22"/>
+          <w:szCs w:val="22"/>
+        </w:rPr>
+        <w:tab/>
+        <w:t>|</w:t>
+      </w:r>
+      <w:r>
+        <w:rPr>
+          <w:rFonts w:cstheme="minorHAnsi"/>
+          <w:color w:val="000000" w:themeColor="text1"/>
+          <w:sz w:val="22"/>
+          <w:szCs w:val="22"/>
+        </w:rPr>
+        <w:tab/>
+        <w:t xml:space="preserve">Si </w:t>
+      </w:r>
+      <w:r>
+        <w:rPr>
+          <w:rFonts w:cstheme="minorHAnsi"/>
+          <w:color w:val="000000" w:themeColor="text1"/>
+          <w:sz w:val="22"/>
+          <w:szCs w:val="22"/>
+        </w:rPr>
+        <w:t>(</w:t>
+      </w:r>
+      <w:proofErr w:type="spellStart"/>
+      <w:proofErr w:type="gramStart"/>
+      <w:r>
+        <w:rPr>
+          <w:rFonts w:cstheme="minorHAnsi"/>
+          <w:color w:val="000000" w:themeColor="text1"/>
+          <w:sz w:val="22"/>
+          <w:szCs w:val="22"/>
+        </w:rPr>
+        <w:t>bloc.tableau</w:t>
+      </w:r>
+      <w:proofErr w:type="spellEnd"/>
+      <w:proofErr w:type="gramEnd"/>
+      <w:r>
+        <w:rPr>
+          <w:rFonts w:cstheme="minorHAnsi"/>
+          <w:color w:val="000000" w:themeColor="text1"/>
+          <w:sz w:val="22"/>
+          <w:szCs w:val="22"/>
+        </w:rPr>
+        <w:t xml:space="preserve">[i][j] == </w:t>
+      </w:r>
+      <w:r>
+        <w:rPr>
+          <w:rFonts w:cstheme="minorHAnsi"/>
+          <w:color w:val="000000" w:themeColor="text1"/>
+          <w:sz w:val="22"/>
+          <w:szCs w:val="22"/>
+        </w:rPr>
+        <w:t>1</w:t>
+      </w:r>
+      <w:r>
+        <w:rPr>
+          <w:rFonts w:cstheme="minorHAnsi"/>
+          <w:color w:val="000000" w:themeColor="text1"/>
+          <w:sz w:val="22"/>
+          <w:szCs w:val="22"/>
+        </w:rPr>
+        <w:t>) //vérif</w:t>
+      </w:r>
+      <w:r>
+        <w:rPr>
+          <w:rFonts w:cstheme="minorHAnsi"/>
+          <w:color w:val="000000" w:themeColor="text1"/>
+          <w:sz w:val="22"/>
+          <w:szCs w:val="22"/>
+        </w:rPr>
+        <w:t>ication</w:t>
+      </w:r>
+      <w:r>
+        <w:rPr>
+          <w:rFonts w:cstheme="minorHAnsi"/>
+          <w:color w:val="000000" w:themeColor="text1"/>
+          <w:sz w:val="22"/>
+          <w:szCs w:val="22"/>
+        </w:rPr>
+        <w:t xml:space="preserve"> qui si la case </w:t>
+      </w:r>
+      <w:r>
+        <w:rPr>
+          <w:rFonts w:cstheme="minorHAnsi"/>
+          <w:color w:val="000000" w:themeColor="text1"/>
+          <w:sz w:val="22"/>
+          <w:szCs w:val="22"/>
+        </w:rPr>
+        <w:t>du bloc est pleine</w:t>
+      </w:r>
+    </w:p>
+    <w:p>
+      <w:pPr>
+        <w:jc w:val="both"/>
+        <w:rPr>
+          <w:rFonts w:cstheme="minorHAnsi"/>
+          <w:color w:val="000000" w:themeColor="text1"/>
+          <w:sz w:val="22"/>
+          <w:szCs w:val="22"/>
+        </w:rPr>
+      </w:pPr>
+      <w:r>
+        <w:rPr>
+          <w:rFonts w:cstheme="minorHAnsi"/>
+          <w:color w:val="000000" w:themeColor="text1"/>
+          <w:sz w:val="22"/>
+          <w:szCs w:val="22"/>
+        </w:rPr>
+        <w:t>|</w:t>
+      </w:r>
+      <w:r>
+        <w:rPr>
+          <w:rFonts w:cstheme="minorHAnsi"/>
+          <w:color w:val="000000" w:themeColor="text1"/>
+          <w:sz w:val="22"/>
+          <w:szCs w:val="22"/>
+        </w:rPr>
+        <w:tab/>
+        <w:t>|</w:t>
+      </w:r>
+      <w:r>
+        <w:rPr>
+          <w:rFonts w:cstheme="minorHAnsi"/>
+          <w:color w:val="000000" w:themeColor="text1"/>
+          <w:sz w:val="22"/>
+          <w:szCs w:val="22"/>
+        </w:rPr>
+        <w:tab/>
+        <w:t>|</w:t>
+      </w:r>
+      <w:r>
+        <w:rPr>
+          <w:rFonts w:cstheme="minorHAnsi"/>
+          <w:color w:val="000000" w:themeColor="text1"/>
+          <w:sz w:val="22"/>
+          <w:szCs w:val="22"/>
+        </w:rPr>
+        <w:tab/>
+        <w:t xml:space="preserve">Si </w:t>
+      </w:r>
+      <w:r>
+        <w:rPr>
+          <w:rFonts w:cstheme="minorHAnsi"/>
+          <w:color w:val="000000" w:themeColor="text1"/>
+          <w:sz w:val="22"/>
+          <w:szCs w:val="22"/>
+        </w:rPr>
+        <w:t>(</w:t>
+      </w:r>
+      <w:proofErr w:type="spellStart"/>
+      <w:proofErr w:type="gramStart"/>
+      <w:r>
+        <w:rPr>
+          <w:rFonts w:cstheme="minorHAnsi"/>
+          <w:color w:val="000000" w:themeColor="text1"/>
+          <w:sz w:val="22"/>
+          <w:szCs w:val="22"/>
+        </w:rPr>
+        <w:t>plateau.tableau</w:t>
+      </w:r>
+      <w:proofErr w:type="spellEnd"/>
+      <w:proofErr w:type="gramEnd"/>
+      <w:r>
+        <w:rPr>
+          <w:rFonts w:cstheme="minorHAnsi"/>
+          <w:color w:val="000000" w:themeColor="text1"/>
+          <w:sz w:val="22"/>
+          <w:szCs w:val="22"/>
+        </w:rPr>
+        <w:t>[</w:t>
+      </w:r>
+      <w:proofErr w:type="spellStart"/>
+      <w:r>
+        <w:rPr>
+          <w:rFonts w:cstheme="minorHAnsi"/>
+          <w:color w:val="000000" w:themeColor="text1"/>
+          <w:sz w:val="22"/>
+          <w:szCs w:val="22"/>
+        </w:rPr>
+        <w:t>choix_coord.y</w:t>
+      </w:r>
+      <w:proofErr w:type="spellEnd"/>
+      <w:r>
+        <w:rPr>
+          <w:rFonts w:cstheme="minorHAnsi"/>
+          <w:color w:val="000000" w:themeColor="text1"/>
+          <w:sz w:val="22"/>
+          <w:szCs w:val="22"/>
+        </w:rPr>
+        <w:t xml:space="preserve"> - </w:t>
+      </w:r>
+      <w:proofErr w:type="spellStart"/>
+      <w:r>
+        <w:rPr>
+          <w:rFonts w:cstheme="minorHAnsi"/>
+          <w:color w:val="000000" w:themeColor="text1"/>
+          <w:sz w:val="22"/>
+          <w:szCs w:val="22"/>
+        </w:rPr>
+        <w:t>bloc.hauteur</w:t>
+      </w:r>
+      <w:proofErr w:type="spellEnd"/>
+      <w:r>
+        <w:rPr>
+          <w:rFonts w:cstheme="minorHAnsi"/>
+          <w:color w:val="000000" w:themeColor="text1"/>
+          <w:sz w:val="22"/>
+          <w:szCs w:val="22"/>
+        </w:rPr>
+        <w:t xml:space="preserve"> + 1 + i][</w:t>
+      </w:r>
+      <w:proofErr w:type="spellStart"/>
+      <w:r>
+        <w:rPr>
+          <w:rFonts w:cstheme="minorHAnsi"/>
+          <w:color w:val="000000" w:themeColor="text1"/>
+          <w:sz w:val="22"/>
+          <w:szCs w:val="22"/>
+        </w:rPr>
+        <w:t>choix_coord.x</w:t>
+      </w:r>
+      <w:proofErr w:type="spellEnd"/>
+      <w:r>
+        <w:rPr>
+          <w:rFonts w:cstheme="minorHAnsi"/>
+          <w:color w:val="000000" w:themeColor="text1"/>
+          <w:sz w:val="22"/>
+          <w:szCs w:val="22"/>
+        </w:rPr>
+        <w:t xml:space="preserve"> + j] != </w:t>
+      </w:r>
+      <w:r>
+        <w:rPr>
+          <w:rFonts w:cstheme="minorHAnsi"/>
+          <w:color w:val="000000" w:themeColor="text1"/>
+          <w:sz w:val="22"/>
+          <w:szCs w:val="22"/>
+        </w:rPr>
+        <w:t>1</w:t>
+      </w:r>
+      <w:r>
+        <w:rPr>
+          <w:rFonts w:cstheme="minorHAnsi"/>
+          <w:color w:val="000000" w:themeColor="text1"/>
+          <w:sz w:val="22"/>
+          <w:szCs w:val="22"/>
+        </w:rPr>
+        <w:t xml:space="preserve">) </w:t>
+      </w:r>
+    </w:p>
+    <w:p>
+      <w:pPr>
+        <w:jc w:val="both"/>
+        <w:rPr>
+          <w:rFonts w:cstheme="minorHAnsi"/>
+          <w:color w:val="000000" w:themeColor="text1"/>
+          <w:sz w:val="22"/>
+          <w:szCs w:val="22"/>
+        </w:rPr>
+      </w:pPr>
+      <w:r>
+        <w:rPr>
+          <w:rFonts w:cstheme="minorHAnsi"/>
+          <w:color w:val="000000" w:themeColor="text1"/>
+          <w:sz w:val="22"/>
+          <w:szCs w:val="22"/>
+        </w:rPr>
+        <w:t>|</w:t>
+      </w:r>
+      <w:r>
+        <w:rPr>
+          <w:rFonts w:cstheme="minorHAnsi"/>
+          <w:color w:val="000000" w:themeColor="text1"/>
+          <w:sz w:val="22"/>
+          <w:szCs w:val="22"/>
+        </w:rPr>
+        <w:tab/>
+        <w:t>|</w:t>
+      </w:r>
+      <w:r>
+        <w:rPr>
+          <w:rFonts w:cstheme="minorHAnsi"/>
+          <w:color w:val="000000" w:themeColor="text1"/>
+          <w:sz w:val="22"/>
+          <w:szCs w:val="22"/>
+        </w:rPr>
+        <w:tab/>
+        <w:t>|</w:t>
+      </w:r>
+      <w:r>
+        <w:rPr>
+          <w:rFonts w:cstheme="minorHAnsi"/>
+          <w:color w:val="000000" w:themeColor="text1"/>
+          <w:sz w:val="22"/>
+          <w:szCs w:val="22"/>
+        </w:rPr>
+        <w:tab/>
+        <w:t>|</w:t>
+      </w:r>
+      <w:r>
+        <w:rPr>
+          <w:rFonts w:cstheme="minorHAnsi"/>
+          <w:color w:val="000000" w:themeColor="text1"/>
+          <w:sz w:val="22"/>
+          <w:szCs w:val="22"/>
+        </w:rPr>
+        <w:tab/>
+      </w:r>
+      <w:r>
+        <w:rPr>
+          <w:rFonts w:cstheme="minorHAnsi"/>
+          <w:color w:val="000000" w:themeColor="text1"/>
+          <w:sz w:val="22"/>
+          <w:szCs w:val="22"/>
+        </w:rPr>
+        <w:t xml:space="preserve">valide = </w:t>
+      </w:r>
+      <w:proofErr w:type="gramStart"/>
+      <w:r>
+        <w:rPr>
+          <w:rFonts w:cstheme="minorHAnsi"/>
+          <w:color w:val="000000" w:themeColor="text1"/>
+          <w:sz w:val="22"/>
+          <w:szCs w:val="22"/>
+        </w:rPr>
+        <w:t>0;</w:t>
+      </w:r>
+      <w:proofErr w:type="gramEnd"/>
+    </w:p>
+    <w:p>
+      <w:pPr>
+        <w:jc w:val="both"/>
+        <w:rPr>
+          <w:rFonts w:cstheme="minorHAnsi"/>
+          <w:color w:val="000000" w:themeColor="text1"/>
+          <w:sz w:val="22"/>
+          <w:szCs w:val="22"/>
+        </w:rPr>
+      </w:pPr>
+      <w:r>
+        <w:rPr>
+          <w:rFonts w:cstheme="minorHAnsi"/>
+          <w:color w:val="000000" w:themeColor="text1"/>
+          <w:sz w:val="22"/>
+          <w:szCs w:val="22"/>
+        </w:rPr>
+        <w:t>|</w:t>
+      </w:r>
+      <w:r>
+        <w:rPr>
+          <w:rFonts w:cstheme="minorHAnsi"/>
+          <w:color w:val="000000" w:themeColor="text1"/>
+          <w:sz w:val="22"/>
+          <w:szCs w:val="22"/>
+        </w:rPr>
+        <w:tab/>
+        <w:t>|</w:t>
+      </w:r>
+      <w:r>
+        <w:rPr>
+          <w:rFonts w:cstheme="minorHAnsi"/>
+          <w:color w:val="000000" w:themeColor="text1"/>
+          <w:sz w:val="22"/>
+          <w:szCs w:val="22"/>
+        </w:rPr>
+        <w:tab/>
+        <w:t>|</w:t>
+      </w:r>
+      <w:r>
+        <w:rPr>
+          <w:rFonts w:cstheme="minorHAnsi"/>
+          <w:color w:val="000000" w:themeColor="text1"/>
+          <w:sz w:val="22"/>
+          <w:szCs w:val="22"/>
+        </w:rPr>
+        <w:tab/>
+        <w:t>Fin si</w:t>
+      </w:r>
+    </w:p>
+    <w:p>
+      <w:pPr>
+        <w:jc w:val="both"/>
+        <w:rPr>
+          <w:rFonts w:cstheme="minorHAnsi"/>
+          <w:color w:val="000000" w:themeColor="text1"/>
+          <w:sz w:val="22"/>
+          <w:szCs w:val="22"/>
+        </w:rPr>
+      </w:pPr>
+      <w:r>
+        <w:rPr>
+          <w:rFonts w:cstheme="minorHAnsi"/>
+          <w:color w:val="000000" w:themeColor="text1"/>
+          <w:sz w:val="22"/>
+          <w:szCs w:val="22"/>
+        </w:rPr>
+        <w:t>|</w:t>
+      </w:r>
+      <w:r>
+        <w:rPr>
+          <w:rFonts w:cstheme="minorHAnsi"/>
+          <w:color w:val="000000" w:themeColor="text1"/>
+          <w:sz w:val="22"/>
+          <w:szCs w:val="22"/>
+        </w:rPr>
+        <w:tab/>
+        <w:t>|</w:t>
+      </w:r>
+      <w:r>
+        <w:rPr>
+          <w:rFonts w:cstheme="minorHAnsi"/>
+          <w:color w:val="000000" w:themeColor="text1"/>
+          <w:sz w:val="22"/>
+          <w:szCs w:val="22"/>
+        </w:rPr>
+        <w:tab/>
+        <w:t>Fin si</w:t>
+      </w:r>
+    </w:p>
+    <w:p>
+      <w:pPr>
+        <w:jc w:val="both"/>
+        <w:rPr>
+          <w:rFonts w:cstheme="minorHAnsi"/>
+          <w:color w:val="000000" w:themeColor="text1"/>
+          <w:sz w:val="22"/>
+          <w:szCs w:val="22"/>
+        </w:rPr>
+      </w:pPr>
+      <w:r>
+        <w:rPr>
+          <w:rFonts w:cstheme="minorHAnsi"/>
+          <w:color w:val="000000" w:themeColor="text1"/>
+          <w:sz w:val="22"/>
+          <w:szCs w:val="22"/>
+        </w:rPr>
+        <w:t>|</w:t>
+      </w:r>
+      <w:r>
+        <w:rPr>
+          <w:rFonts w:cstheme="minorHAnsi"/>
+          <w:color w:val="000000" w:themeColor="text1"/>
+          <w:sz w:val="22"/>
+          <w:szCs w:val="22"/>
+        </w:rPr>
+        <w:tab/>
+        <w:t>Fin pour</w:t>
+      </w:r>
+    </w:p>
+    <w:p>
+      <w:pPr>
+        <w:jc w:val="both"/>
+        <w:rPr>
+          <w:rFonts w:cstheme="minorHAnsi"/>
+          <w:color w:val="000000" w:themeColor="text1"/>
+          <w:sz w:val="22"/>
+          <w:szCs w:val="22"/>
+        </w:rPr>
+      </w:pPr>
+      <w:r>
+        <w:rPr>
+          <w:rFonts w:cstheme="minorHAnsi"/>
+          <w:color w:val="000000" w:themeColor="text1"/>
+          <w:sz w:val="22"/>
+          <w:szCs w:val="22"/>
+        </w:rPr>
+        <w:t>Fin pour</w:t>
+      </w:r>
+    </w:p>
+    <w:p>
+      <w:pPr>
+        <w:jc w:val="both"/>
+        <w:rPr>
+          <w:rFonts w:cstheme="minorHAnsi"/>
+          <w:color w:val="000000" w:themeColor="text1"/>
+          <w:sz w:val="22"/>
+          <w:szCs w:val="22"/>
+        </w:rPr>
+      </w:pPr>
+    </w:p>
+    <w:p>
+      <w:pPr>
+        <w:jc w:val="both"/>
+        <w:rPr>
+          <w:rFonts w:cstheme="minorHAnsi"/>
+          <w:color w:val="000000" w:themeColor="text1"/>
+          <w:sz w:val="22"/>
+          <w:szCs w:val="22"/>
+        </w:rPr>
+      </w:pPr>
+      <w:r>
+        <w:rPr>
+          <w:rFonts w:cstheme="minorHAnsi"/>
+          <w:color w:val="000000" w:themeColor="text1"/>
+          <w:sz w:val="22"/>
+          <w:szCs w:val="22"/>
+        </w:rPr>
+        <w:t>La fonction retourne 1 si les coordonnées sont valides et 0 sinon.</w:t>
+      </w:r>
+    </w:p>
+    <w:p>
+      <w:pPr>
+        <w:jc w:val="both"/>
+        <w:rPr>
+          <w:rFonts w:cstheme="minorHAnsi"/>
+          <w:color w:val="000000" w:themeColor="text1"/>
+          <w:sz w:val="22"/>
+          <w:szCs w:val="22"/>
+        </w:rPr>
+      </w:pPr>
+    </w:p>
+    <w:p>
+      <w:pPr>
+        <w:jc w:val="both"/>
+        <w:rPr>
+          <w:rFonts w:cstheme="minorHAnsi"/>
+          <w:color w:val="000000" w:themeColor="text1"/>
+          <w:sz w:val="22"/>
+          <w:szCs w:val="22"/>
+        </w:rPr>
+      </w:pPr>
+    </w:p>
+    <w:p>
+      <w:pPr>
+        <w:jc w:val="both"/>
+        <w:rPr>
+          <w:rFonts w:cstheme="minorHAnsi"/>
+          <w:color w:val="000000" w:themeColor="text1"/>
+          <w:sz w:val="22"/>
+          <w:szCs w:val="22"/>
+        </w:rPr>
+      </w:pPr>
+      <w:r>
+        <w:rPr>
+          <w:rFonts w:cstheme="minorHAnsi"/>
+          <w:color w:val="0070C0"/>
+          <w:sz w:val="22"/>
+          <w:szCs w:val="22"/>
+        </w:rPr>
+        <w:t xml:space="preserve">Le fonction placement de bloc </w:t>
+      </w:r>
+      <w:r>
+        <w:rPr>
+          <w:rFonts w:cstheme="minorHAnsi"/>
+          <w:color w:val="000000" w:themeColor="text1"/>
+          <w:sz w:val="22"/>
+          <w:szCs w:val="22"/>
+        </w:rPr>
+        <w:t xml:space="preserve">permet de modifier le plateau de jeu. Elle place le bloc sur le plateau </w:t>
+      </w:r>
+      <w:r>
+        <w:rPr>
+          <w:rFonts w:cstheme="minorHAnsi"/>
+          <w:color w:val="000000" w:themeColor="text1"/>
+          <w:sz w:val="22"/>
+          <w:szCs w:val="22"/>
+        </w:rPr>
+        <w:t>sans regarder</w:t>
+      </w:r>
+      <w:r>
+        <w:rPr>
+          <w:rFonts w:cstheme="minorHAnsi"/>
+          <w:color w:val="000000" w:themeColor="text1"/>
+          <w:sz w:val="22"/>
+          <w:szCs w:val="22"/>
+        </w:rPr>
+        <w:t xml:space="preserve"> les coordonnées. La vérification </w:t>
+      </w:r>
+      <w:r>
+        <w:rPr>
+          <w:rFonts w:cstheme="minorHAnsi"/>
+          <w:color w:val="000000" w:themeColor="text1"/>
+          <w:sz w:val="22"/>
+          <w:szCs w:val="22"/>
+        </w:rPr>
+        <w:t>des coordonnées dans la fonction principale se fait donc avant.</w:t>
+      </w:r>
+    </w:p>
+    <w:p>
+      <w:pPr>
+        <w:jc w:val="both"/>
+        <w:rPr>
+          <w:rFonts w:cstheme="minorHAnsi"/>
+          <w:color w:val="000000" w:themeColor="text1"/>
+          <w:sz w:val="22"/>
+          <w:szCs w:val="22"/>
+        </w:rPr>
+      </w:pPr>
+    </w:p>
+    <w:p>
+      <w:pPr>
+        <w:jc w:val="both"/>
+        <w:rPr>
+          <w:rFonts w:cstheme="minorHAnsi"/>
+          <w:color w:val="000000" w:themeColor="text1"/>
+          <w:sz w:val="22"/>
+          <w:szCs w:val="22"/>
+        </w:rPr>
+      </w:pPr>
+      <w:r>
+        <w:rPr>
+          <w:rFonts w:cstheme="minorHAnsi"/>
+          <w:color w:val="000000" w:themeColor="text1"/>
+          <w:sz w:val="22"/>
+          <w:szCs w:val="22"/>
+        </w:rPr>
+        <w:t xml:space="preserve">Le prototype de la fonction est : </w:t>
+      </w:r>
+    </w:p>
+    <w:p>
+      <w:pPr>
+        <w:jc w:val="both"/>
+        <w:rPr>
+          <w:rFonts w:cstheme="minorHAnsi"/>
+          <w:color w:val="000000" w:themeColor="text1"/>
+          <w:sz w:val="22"/>
+          <w:szCs w:val="22"/>
+        </w:rPr>
+      </w:pPr>
+      <w:proofErr w:type="spellStart"/>
+      <w:proofErr w:type="gramStart"/>
+      <w:r>
+        <w:rPr>
+          <w:rFonts w:cstheme="minorHAnsi"/>
+          <w:color w:val="000000" w:themeColor="text1"/>
+          <w:sz w:val="22"/>
+          <w:szCs w:val="22"/>
+        </w:rPr>
+        <w:t>void</w:t>
+      </w:r>
+      <w:proofErr w:type="spellEnd"/>
+      <w:proofErr w:type="gramEnd"/>
+      <w:r>
+        <w:rPr>
+          <w:rFonts w:cstheme="minorHAnsi"/>
+          <w:color w:val="000000" w:themeColor="text1"/>
+          <w:sz w:val="22"/>
+          <w:szCs w:val="22"/>
+        </w:rPr>
+        <w:t xml:space="preserve"> </w:t>
+      </w:r>
+      <w:proofErr w:type="spellStart"/>
+      <w:r>
+        <w:rPr>
+          <w:rFonts w:cstheme="minorHAnsi"/>
+          <w:color w:val="000000" w:themeColor="text1"/>
+          <w:sz w:val="22"/>
+          <w:szCs w:val="22"/>
+        </w:rPr>
+        <w:t>placement_bloc</w:t>
+      </w:r>
+      <w:proofErr w:type="spellEnd"/>
+      <w:r>
+        <w:rPr>
+          <w:rFonts w:cstheme="minorHAnsi"/>
+          <w:color w:val="000000" w:themeColor="text1"/>
+          <w:sz w:val="22"/>
+          <w:szCs w:val="22"/>
+        </w:rPr>
+        <w:t xml:space="preserve"> (</w:t>
+      </w:r>
+      <w:proofErr w:type="spellStart"/>
+      <w:r>
+        <w:rPr>
+          <w:rFonts w:cstheme="minorHAnsi"/>
+          <w:color w:val="000000" w:themeColor="text1"/>
+          <w:sz w:val="22"/>
+          <w:szCs w:val="22"/>
+        </w:rPr>
+        <w:t>int</w:t>
+      </w:r>
+      <w:proofErr w:type="spellEnd"/>
+      <w:r>
+        <w:rPr>
+          <w:rFonts w:cstheme="minorHAnsi"/>
+          <w:color w:val="000000" w:themeColor="text1"/>
+          <w:sz w:val="22"/>
+          <w:szCs w:val="22"/>
+        </w:rPr>
+        <w:t xml:space="preserve"> </w:t>
+      </w:r>
+      <w:proofErr w:type="spellStart"/>
+      <w:r>
+        <w:rPr>
+          <w:rFonts w:cstheme="minorHAnsi"/>
+          <w:color w:val="000000" w:themeColor="text1"/>
+          <w:sz w:val="22"/>
+          <w:szCs w:val="22"/>
+        </w:rPr>
+        <w:t>num_bloc</w:t>
+      </w:r>
+      <w:proofErr w:type="spellEnd"/>
+      <w:r>
+        <w:rPr>
+          <w:rFonts w:cstheme="minorHAnsi"/>
+          <w:color w:val="000000" w:themeColor="text1"/>
+          <w:sz w:val="22"/>
+          <w:szCs w:val="22"/>
+        </w:rPr>
+        <w:t xml:space="preserve">, </w:t>
+      </w:r>
+      <w:proofErr w:type="spellStart"/>
+      <w:r>
+        <w:rPr>
+          <w:rFonts w:cstheme="minorHAnsi"/>
+          <w:color w:val="000000" w:themeColor="text1"/>
+          <w:sz w:val="22"/>
+          <w:szCs w:val="22"/>
+        </w:rPr>
+        <w:t>int</w:t>
+      </w:r>
+      <w:proofErr w:type="spellEnd"/>
+      <w:r>
+        <w:rPr>
+          <w:rFonts w:cstheme="minorHAnsi"/>
+          <w:color w:val="000000" w:themeColor="text1"/>
+          <w:sz w:val="22"/>
+          <w:szCs w:val="22"/>
+        </w:rPr>
+        <w:t xml:space="preserve"> </w:t>
+      </w:r>
+      <w:proofErr w:type="spellStart"/>
+      <w:r>
+        <w:rPr>
+          <w:rFonts w:cstheme="minorHAnsi"/>
+          <w:color w:val="000000" w:themeColor="text1"/>
+          <w:sz w:val="22"/>
+          <w:szCs w:val="22"/>
+        </w:rPr>
+        <w:t>tableau_blocs</w:t>
+      </w:r>
+      <w:proofErr w:type="spellEnd"/>
+      <w:r>
+        <w:rPr>
+          <w:rFonts w:cstheme="minorHAnsi"/>
+          <w:color w:val="000000" w:themeColor="text1"/>
+          <w:sz w:val="22"/>
+          <w:szCs w:val="22"/>
+        </w:rPr>
+        <w:t xml:space="preserve">[…][…], Tableau2D plateau, </w:t>
+      </w:r>
+      <w:proofErr w:type="spellStart"/>
+      <w:r>
+        <w:rPr>
+          <w:rFonts w:cstheme="minorHAnsi"/>
+          <w:color w:val="000000" w:themeColor="text1"/>
+          <w:sz w:val="22"/>
+          <w:szCs w:val="22"/>
+        </w:rPr>
+        <w:t>Coord</w:t>
+      </w:r>
+      <w:proofErr w:type="spellEnd"/>
+      <w:r>
+        <w:rPr>
+          <w:rFonts w:cstheme="minorHAnsi"/>
+          <w:color w:val="000000" w:themeColor="text1"/>
+          <w:sz w:val="22"/>
+          <w:szCs w:val="22"/>
+        </w:rPr>
+        <w:t xml:space="preserve"> </w:t>
+      </w:r>
+      <w:proofErr w:type="spellStart"/>
+      <w:r>
+        <w:rPr>
+          <w:rFonts w:cstheme="minorHAnsi"/>
+          <w:color w:val="000000" w:themeColor="text1"/>
+          <w:sz w:val="22"/>
+          <w:szCs w:val="22"/>
+        </w:rPr>
+        <w:t>choix_coord</w:t>
+      </w:r>
+      <w:proofErr w:type="spellEnd"/>
+      <w:r>
+        <w:rPr>
+          <w:rFonts w:cstheme="minorHAnsi"/>
+          <w:color w:val="000000" w:themeColor="text1"/>
+          <w:sz w:val="22"/>
+          <w:szCs w:val="22"/>
+        </w:rPr>
+        <w:t>)</w:t>
+      </w:r>
+      <w:r>
+        <w:rPr>
+          <w:rFonts w:cstheme="minorHAnsi"/>
+          <w:color w:val="000000" w:themeColor="text1"/>
+          <w:sz w:val="22"/>
+          <w:szCs w:val="22"/>
+        </w:rPr>
+        <w:t>;</w:t>
+      </w:r>
+    </w:p>
+    <w:p>
+      <w:pPr>
+        <w:jc w:val="both"/>
+        <w:rPr>
+          <w:rFonts w:cstheme="minorHAnsi"/>
+          <w:color w:val="000000" w:themeColor="text1"/>
+          <w:sz w:val="22"/>
+          <w:szCs w:val="22"/>
+        </w:rPr>
+      </w:pPr>
+    </w:p>
+    <w:p>
+      <w:pPr>
+        <w:jc w:val="both"/>
+        <w:rPr>
+          <w:rFonts w:cstheme="minorHAnsi"/>
+          <w:color w:val="000000" w:themeColor="text1"/>
+          <w:sz w:val="22"/>
+          <w:szCs w:val="22"/>
+        </w:rPr>
+      </w:pPr>
+      <w:r>
+        <w:rPr>
+          <w:rFonts w:cstheme="minorHAnsi"/>
+          <w:color w:val="000000" w:themeColor="text1"/>
+          <w:sz w:val="22"/>
+          <w:szCs w:val="22"/>
+        </w:rPr>
+        <w:t xml:space="preserve">Le placement du bloc se fait grâce au morceau de programme ci-dessous : </w:t>
+      </w:r>
+    </w:p>
+    <w:p>
+      <w:pPr>
+        <w:jc w:val="both"/>
+        <w:rPr>
+          <w:rFonts w:cstheme="minorHAnsi"/>
+          <w:color w:val="000000" w:themeColor="text1"/>
+          <w:sz w:val="22"/>
+          <w:szCs w:val="22"/>
+        </w:rPr>
+      </w:pPr>
       <w:r>
         <w:rPr>
           <w:rFonts w:cstheme="minorHAnsi"/>
@@ -7408,6 +8596,7 @@
         </w:rPr>
         <w:t xml:space="preserve">Pour </w:t>
       </w:r>
+      <w:proofErr w:type="spellStart"/>
       <w:r>
         <w:rPr>
           <w:rFonts w:cstheme="minorHAnsi"/>
@@ -7417,6 +8606,7 @@
         </w:rPr>
         <w:t>i</w:t>
       </w:r>
+      <w:proofErr w:type="spellEnd"/>
       <w:r>
         <w:rPr>
           <w:rFonts w:cstheme="minorHAnsi"/>
@@ -7426,6 +8616,7 @@
         </w:rPr>
         <w:t xml:space="preserve"> allant de 0 à </w:t>
       </w:r>
+      <w:proofErr w:type="spellStart"/>
       <w:proofErr w:type="gramStart"/>
       <w:r>
         <w:rPr>
@@ -7434,17 +8625,9 @@
           <w:sz w:val="22"/>
           <w:szCs w:val="22"/>
         </w:rPr>
-        <w:t>bloc.</w:t>
-      </w:r>
-      <w:r>
-        <w:rPr>
-          <w:rFonts w:cstheme="minorHAnsi"/>
-          <w:color w:val="000000" w:themeColor="text1"/>
-          <w:sz w:val="22"/>
-          <w:szCs w:val="22"/>
-        </w:rPr>
-        <w:t>hauteur</w:t>
-      </w:r>
+        <w:t>bloc.hauteur</w:t>
+      </w:r>
+      <w:proofErr w:type="spellEnd"/>
       <w:proofErr w:type="gramEnd"/>
       <w:r>
         <w:rPr>
@@ -7453,7 +8636,7 @@
           <w:sz w:val="22"/>
           <w:szCs w:val="22"/>
         </w:rPr>
-        <w:t xml:space="preserve">-1 </w:t>
+        <w:t xml:space="preserve"> – 1</w:t>
       </w:r>
     </w:p>
     <w:p>
@@ -7483,34 +8666,7 @@
           <w:szCs w:val="22"/>
         </w:rPr>
         <w:tab/>
-        <w:t>|</w:t>
-      </w:r>
-      <w:r>
-        <w:rPr>
-          <w:rFonts w:cstheme="minorHAnsi"/>
-          <w:color w:val="000000" w:themeColor="text1"/>
-          <w:sz w:val="22"/>
-          <w:szCs w:val="22"/>
-        </w:rPr>
-        <w:tab/>
-      </w:r>
-      <w:r>
-        <w:rPr>
-          <w:rFonts w:cstheme="minorHAnsi"/>
-          <w:color w:val="000000" w:themeColor="text1"/>
-          <w:sz w:val="22"/>
-          <w:szCs w:val="22"/>
-        </w:rPr>
-        <w:t xml:space="preserve">Si </w:t>
-      </w:r>
-      <w:r>
-        <w:rPr>
-          <w:rFonts w:cstheme="minorHAnsi"/>
-          <w:color w:val="000000" w:themeColor="text1"/>
-          <w:sz w:val="22"/>
-          <w:szCs w:val="22"/>
-        </w:rPr>
-        <w:t>(</w:t>
+        <w:t xml:space="preserve">Pour j allant de 0 à </w:t>
       </w:r>
       <w:proofErr w:type="spellStart"/>
       <w:proofErr w:type="gramStart"/>
@@ -7521,1027 +8677,7 @@
           <w:sz w:val="22"/>
           <w:szCs w:val="22"/>
         </w:rPr>
-        <w:t>bloc.tableau</w:t>
-      </w:r>
-      <w:proofErr w:type="spellEnd"/>
-      <w:proofErr w:type="gramEnd"/>
-      <w:r>
-        <w:rPr>
-          <w:rFonts w:cstheme="minorHAnsi"/>
-          <w:color w:val="000000" w:themeColor="text1"/>
-          <w:sz w:val="22"/>
-          <w:szCs w:val="22"/>
-        </w:rPr>
-        <w:t xml:space="preserve">[i][j] == </w:t>
-      </w:r>
-      <w:r>
-        <w:rPr>
-          <w:rFonts w:cstheme="minorHAnsi"/>
-          <w:color w:val="000000" w:themeColor="text1"/>
-          <w:sz w:val="22"/>
-          <w:szCs w:val="22"/>
-        </w:rPr>
-        <w:t>1</w:t>
-      </w:r>
-      <w:r>
-        <w:rPr>
-          <w:rFonts w:cstheme="minorHAnsi"/>
-          <w:color w:val="000000" w:themeColor="text1"/>
-          <w:sz w:val="22"/>
-          <w:szCs w:val="22"/>
-        </w:rPr>
-        <w:t>) //</w:t>
-      </w:r>
-      <w:r>
-        <w:rPr>
-          <w:rFonts w:cstheme="minorHAnsi"/>
-          <w:color w:val="000000" w:themeColor="text1"/>
-          <w:sz w:val="22"/>
-          <w:szCs w:val="22"/>
-        </w:rPr>
-        <w:t>vérif</w:t>
-      </w:r>
-      <w:r>
-        <w:rPr>
-          <w:rFonts w:cstheme="minorHAnsi"/>
-          <w:color w:val="000000" w:themeColor="text1"/>
-          <w:sz w:val="22"/>
-          <w:szCs w:val="22"/>
-        </w:rPr>
-        <w:t>ication</w:t>
-      </w:r>
-      <w:r>
-        <w:rPr>
-          <w:rFonts w:cstheme="minorHAnsi"/>
-          <w:color w:val="000000" w:themeColor="text1"/>
-          <w:sz w:val="22"/>
-          <w:szCs w:val="22"/>
-        </w:rPr>
-        <w:t xml:space="preserve"> qui si la case </w:t>
-      </w:r>
-      <w:r>
-        <w:rPr>
-          <w:rFonts w:cstheme="minorHAnsi"/>
-          <w:color w:val="000000" w:themeColor="text1"/>
-          <w:sz w:val="22"/>
-          <w:szCs w:val="22"/>
-        </w:rPr>
-        <w:t>du bloc est pleine</w:t>
-      </w:r>
-    </w:p>
-    <w:p>
-      <w:pPr>
-        <w:jc w:val="both"/>
-        <w:rPr>
-          <w:rFonts w:cstheme="minorHAnsi"/>
-          <w:color w:val="000000" w:themeColor="text1"/>
-          <w:sz w:val="22"/>
-          <w:szCs w:val="22"/>
-        </w:rPr>
-      </w:pPr>
-      <w:r>
-        <w:rPr>
-          <w:rFonts w:cstheme="minorHAnsi"/>
-          <w:color w:val="000000" w:themeColor="text1"/>
-          <w:sz w:val="22"/>
-          <w:szCs w:val="22"/>
-        </w:rPr>
-        <w:t>|</w:t>
-      </w:r>
-      <w:r>
-        <w:rPr>
-          <w:rFonts w:cstheme="minorHAnsi"/>
-          <w:color w:val="000000" w:themeColor="text1"/>
-          <w:sz w:val="22"/>
-          <w:szCs w:val="22"/>
-        </w:rPr>
-        <w:tab/>
-        <w:t>|</w:t>
-      </w:r>
-      <w:r>
-        <w:rPr>
-          <w:rFonts w:cstheme="minorHAnsi"/>
-          <w:color w:val="000000" w:themeColor="text1"/>
-          <w:sz w:val="22"/>
-          <w:szCs w:val="22"/>
-        </w:rPr>
-        <w:tab/>
-        <w:t>|</w:t>
-      </w:r>
-      <w:r>
-        <w:rPr>
-          <w:rFonts w:cstheme="minorHAnsi"/>
-          <w:color w:val="000000" w:themeColor="text1"/>
-          <w:sz w:val="22"/>
-          <w:szCs w:val="22"/>
-        </w:rPr>
-        <w:tab/>
-      </w:r>
-      <w:r>
-        <w:rPr>
-          <w:rFonts w:cstheme="minorHAnsi"/>
-          <w:color w:val="000000" w:themeColor="text1"/>
-          <w:sz w:val="22"/>
-          <w:szCs w:val="22"/>
-        </w:rPr>
-        <w:t xml:space="preserve">Si </w:t>
-      </w:r>
-      <w:r>
-        <w:rPr>
-          <w:rFonts w:cstheme="minorHAnsi"/>
-          <w:color w:val="000000" w:themeColor="text1"/>
-          <w:sz w:val="22"/>
-          <w:szCs w:val="22"/>
-        </w:rPr>
-        <w:t>(</w:t>
-      </w:r>
-      <w:proofErr w:type="spellStart"/>
-      <w:proofErr w:type="gramStart"/>
-      <w:r>
-        <w:rPr>
-          <w:rFonts w:cstheme="minorHAnsi"/>
-          <w:color w:val="000000" w:themeColor="text1"/>
-          <w:sz w:val="22"/>
-          <w:szCs w:val="22"/>
-        </w:rPr>
-        <w:t>plateau.tableau</w:t>
-      </w:r>
-      <w:proofErr w:type="spellEnd"/>
-      <w:proofErr w:type="gramEnd"/>
-      <w:r>
-        <w:rPr>
-          <w:rFonts w:cstheme="minorHAnsi"/>
-          <w:color w:val="000000" w:themeColor="text1"/>
-          <w:sz w:val="22"/>
-          <w:szCs w:val="22"/>
-        </w:rPr>
-        <w:t>[</w:t>
-      </w:r>
-      <w:proofErr w:type="spellStart"/>
-      <w:r>
-        <w:rPr>
-          <w:rFonts w:cstheme="minorHAnsi"/>
-          <w:color w:val="000000" w:themeColor="text1"/>
-          <w:sz w:val="22"/>
-          <w:szCs w:val="22"/>
-        </w:rPr>
-        <w:t>choix_coord.y</w:t>
-      </w:r>
-      <w:proofErr w:type="spellEnd"/>
-      <w:r>
-        <w:rPr>
-          <w:rFonts w:cstheme="minorHAnsi"/>
-          <w:color w:val="000000" w:themeColor="text1"/>
-          <w:sz w:val="22"/>
-          <w:szCs w:val="22"/>
-        </w:rPr>
-        <w:t xml:space="preserve"> - </w:t>
-      </w:r>
-      <w:proofErr w:type="spellStart"/>
-      <w:r>
-        <w:rPr>
-          <w:rFonts w:cstheme="minorHAnsi"/>
-          <w:color w:val="000000" w:themeColor="text1"/>
-          <w:sz w:val="22"/>
-          <w:szCs w:val="22"/>
-        </w:rPr>
-        <w:t>bloc.hauteur</w:t>
-      </w:r>
-      <w:proofErr w:type="spellEnd"/>
-      <w:r>
-        <w:rPr>
-          <w:rFonts w:cstheme="minorHAnsi"/>
-          <w:color w:val="000000" w:themeColor="text1"/>
-          <w:sz w:val="22"/>
-          <w:szCs w:val="22"/>
-        </w:rPr>
-        <w:t xml:space="preserve"> + 1 + i][</w:t>
-      </w:r>
-      <w:proofErr w:type="spellStart"/>
-      <w:r>
-        <w:rPr>
-          <w:rFonts w:cstheme="minorHAnsi"/>
-          <w:color w:val="000000" w:themeColor="text1"/>
-          <w:sz w:val="22"/>
-          <w:szCs w:val="22"/>
-        </w:rPr>
-        <w:t>choix_coord.x</w:t>
-      </w:r>
-      <w:proofErr w:type="spellEnd"/>
-      <w:r>
-        <w:rPr>
-          <w:rFonts w:cstheme="minorHAnsi"/>
-          <w:color w:val="000000" w:themeColor="text1"/>
-          <w:sz w:val="22"/>
-          <w:szCs w:val="22"/>
-        </w:rPr>
-        <w:t xml:space="preserve"> + j] != </w:t>
-      </w:r>
-      <w:r>
-        <w:rPr>
-          <w:rFonts w:cstheme="minorHAnsi"/>
-          <w:color w:val="000000" w:themeColor="text1"/>
-          <w:sz w:val="22"/>
-          <w:szCs w:val="22"/>
-        </w:rPr>
-        <w:t>1</w:t>
-      </w:r>
-      <w:r>
-        <w:rPr>
-          <w:rFonts w:cstheme="minorHAnsi"/>
-          <w:color w:val="000000" w:themeColor="text1"/>
-          <w:sz w:val="22"/>
-          <w:szCs w:val="22"/>
-        </w:rPr>
-        <w:t xml:space="preserve">) </w:t>
-      </w:r>
-    </w:p>
-    <w:p>
-      <w:pPr>
-        <w:jc w:val="both"/>
-        <w:rPr>
-          <w:rFonts w:cstheme="minorHAnsi"/>
-          <w:color w:val="000000" w:themeColor="text1"/>
-          <w:sz w:val="22"/>
-          <w:szCs w:val="22"/>
-        </w:rPr>
-      </w:pPr>
-      <w:r>
-        <w:rPr>
-          <w:rFonts w:cstheme="minorHAnsi"/>
-          <w:color w:val="000000" w:themeColor="text1"/>
-          <w:sz w:val="22"/>
-          <w:szCs w:val="22"/>
-        </w:rPr>
-        <w:t>|</w:t>
-      </w:r>
-      <w:r>
-        <w:rPr>
-          <w:rFonts w:cstheme="minorHAnsi"/>
-          <w:color w:val="000000" w:themeColor="text1"/>
-          <w:sz w:val="22"/>
-          <w:szCs w:val="22"/>
-        </w:rPr>
-        <w:tab/>
-        <w:t>|</w:t>
-      </w:r>
-      <w:r>
-        <w:rPr>
-          <w:rFonts w:cstheme="minorHAnsi"/>
-          <w:color w:val="000000" w:themeColor="text1"/>
-          <w:sz w:val="22"/>
-          <w:szCs w:val="22"/>
-        </w:rPr>
-        <w:tab/>
-        <w:t>|</w:t>
-      </w:r>
-      <w:r>
-        <w:rPr>
-          <w:rFonts w:cstheme="minorHAnsi"/>
-          <w:color w:val="000000" w:themeColor="text1"/>
-          <w:sz w:val="22"/>
-          <w:szCs w:val="22"/>
-        </w:rPr>
-        <w:tab/>
-        <w:t>|</w:t>
-      </w:r>
-      <w:r>
-        <w:rPr>
-          <w:rFonts w:cstheme="minorHAnsi"/>
-          <w:color w:val="000000" w:themeColor="text1"/>
-          <w:sz w:val="22"/>
-          <w:szCs w:val="22"/>
-        </w:rPr>
-        <w:tab/>
-      </w:r>
-      <w:r>
-        <w:rPr>
-          <w:rFonts w:cstheme="minorHAnsi"/>
-          <w:color w:val="000000" w:themeColor="text1"/>
-          <w:sz w:val="22"/>
-          <w:szCs w:val="22"/>
-        </w:rPr>
-        <w:t xml:space="preserve">valide = </w:t>
-      </w:r>
-      <w:proofErr w:type="gramStart"/>
-      <w:r>
-        <w:rPr>
-          <w:rFonts w:cstheme="minorHAnsi"/>
-          <w:color w:val="000000" w:themeColor="text1"/>
-          <w:sz w:val="22"/>
-          <w:szCs w:val="22"/>
-        </w:rPr>
-        <w:t>0;</w:t>
-      </w:r>
-      <w:proofErr w:type="gramEnd"/>
-    </w:p>
-    <w:p>
-      <w:pPr>
-        <w:jc w:val="both"/>
-        <w:rPr>
-          <w:rFonts w:cstheme="minorHAnsi"/>
-          <w:color w:val="000000" w:themeColor="text1"/>
-          <w:sz w:val="22"/>
-          <w:szCs w:val="22"/>
-        </w:rPr>
-      </w:pPr>
-      <w:r>
-        <w:rPr>
-          <w:rFonts w:cstheme="minorHAnsi"/>
-          <w:color w:val="000000" w:themeColor="text1"/>
-          <w:sz w:val="22"/>
-          <w:szCs w:val="22"/>
-        </w:rPr>
-        <w:t>|</w:t>
-      </w:r>
-      <w:r>
-        <w:rPr>
-          <w:rFonts w:cstheme="minorHAnsi"/>
-          <w:color w:val="000000" w:themeColor="text1"/>
-          <w:sz w:val="22"/>
-          <w:szCs w:val="22"/>
-        </w:rPr>
-        <w:tab/>
-        <w:t>|</w:t>
-      </w:r>
-      <w:r>
-        <w:rPr>
-          <w:rFonts w:cstheme="minorHAnsi"/>
-          <w:color w:val="000000" w:themeColor="text1"/>
-          <w:sz w:val="22"/>
-          <w:szCs w:val="22"/>
-        </w:rPr>
-        <w:tab/>
-        <w:t>|</w:t>
-      </w:r>
-      <w:r>
-        <w:rPr>
-          <w:rFonts w:cstheme="minorHAnsi"/>
-          <w:color w:val="000000" w:themeColor="text1"/>
-          <w:sz w:val="22"/>
-          <w:szCs w:val="22"/>
-        </w:rPr>
-        <w:tab/>
-      </w:r>
-      <w:r>
-        <w:rPr>
-          <w:rFonts w:cstheme="minorHAnsi"/>
-          <w:color w:val="000000" w:themeColor="text1"/>
-          <w:sz w:val="22"/>
-          <w:szCs w:val="22"/>
-        </w:rPr>
-        <w:t>Fin si</w:t>
-      </w:r>
-    </w:p>
-    <w:p>
-      <w:pPr>
-        <w:jc w:val="both"/>
-        <w:rPr>
-          <w:rFonts w:cstheme="minorHAnsi"/>
-          <w:color w:val="000000" w:themeColor="text1"/>
-          <w:sz w:val="22"/>
-          <w:szCs w:val="22"/>
-        </w:rPr>
-      </w:pPr>
-      <w:r>
-        <w:rPr>
-          <w:rFonts w:cstheme="minorHAnsi"/>
-          <w:color w:val="000000" w:themeColor="text1"/>
-          <w:sz w:val="22"/>
-          <w:szCs w:val="22"/>
-        </w:rPr>
-        <w:t>|</w:t>
-      </w:r>
-      <w:r>
-        <w:rPr>
-          <w:rFonts w:cstheme="minorHAnsi"/>
-          <w:color w:val="000000" w:themeColor="text1"/>
-          <w:sz w:val="22"/>
-          <w:szCs w:val="22"/>
-        </w:rPr>
-        <w:tab/>
-        <w:t>|</w:t>
-      </w:r>
-      <w:r>
-        <w:rPr>
-          <w:rFonts w:cstheme="minorHAnsi"/>
-          <w:color w:val="000000" w:themeColor="text1"/>
-          <w:sz w:val="22"/>
-          <w:szCs w:val="22"/>
-        </w:rPr>
-        <w:tab/>
-      </w:r>
-      <w:r>
-        <w:rPr>
-          <w:rFonts w:cstheme="minorHAnsi"/>
-          <w:color w:val="000000" w:themeColor="text1"/>
-          <w:sz w:val="22"/>
-          <w:szCs w:val="22"/>
-        </w:rPr>
-        <w:t>Fin si</w:t>
-      </w:r>
-    </w:p>
-    <w:p>
-      <w:pPr>
-        <w:jc w:val="both"/>
-        <w:rPr>
-          <w:rFonts w:cstheme="minorHAnsi"/>
-          <w:color w:val="000000" w:themeColor="text1"/>
-          <w:sz w:val="22"/>
-          <w:szCs w:val="22"/>
-        </w:rPr>
-      </w:pPr>
-      <w:r>
-        <w:rPr>
-          <w:rFonts w:cstheme="minorHAnsi"/>
-          <w:color w:val="000000" w:themeColor="text1"/>
-          <w:sz w:val="22"/>
-          <w:szCs w:val="22"/>
-        </w:rPr>
-        <w:t>|</w:t>
-      </w:r>
-      <w:r>
-        <w:rPr>
-          <w:rFonts w:cstheme="minorHAnsi"/>
-          <w:color w:val="000000" w:themeColor="text1"/>
-          <w:sz w:val="22"/>
-          <w:szCs w:val="22"/>
-        </w:rPr>
-        <w:tab/>
-      </w:r>
-      <w:r>
-        <w:rPr>
-          <w:rFonts w:cstheme="minorHAnsi"/>
-          <w:color w:val="000000" w:themeColor="text1"/>
-          <w:sz w:val="22"/>
-          <w:szCs w:val="22"/>
-        </w:rPr>
-        <w:t>Fin pour</w:t>
-      </w:r>
-    </w:p>
-    <w:p>
-      <w:pPr>
-        <w:jc w:val="both"/>
-        <w:rPr>
-          <w:rFonts w:cstheme="minorHAnsi"/>
-          <w:color w:val="000000" w:themeColor="text1"/>
-          <w:sz w:val="22"/>
-          <w:szCs w:val="22"/>
-        </w:rPr>
-      </w:pPr>
-      <w:r>
-        <w:rPr>
-          <w:rFonts w:cstheme="minorHAnsi"/>
-          <w:color w:val="000000" w:themeColor="text1"/>
-          <w:sz w:val="22"/>
-          <w:szCs w:val="22"/>
-        </w:rPr>
-        <w:t>Fin pour</w:t>
-      </w:r>
-    </w:p>
-    <w:p>
-      <w:pPr>
-        <w:jc w:val="both"/>
-        <w:rPr>
-          <w:rFonts w:cstheme="minorHAnsi"/>
-          <w:color w:val="000000" w:themeColor="text1"/>
-          <w:sz w:val="22"/>
-          <w:szCs w:val="22"/>
-        </w:rPr>
-      </w:pPr>
-    </w:p>
-    <w:p>
-      <w:pPr>
-        <w:jc w:val="both"/>
-        <w:rPr>
-          <w:rFonts w:cstheme="minorHAnsi"/>
-          <w:color w:val="000000" w:themeColor="text1"/>
-          <w:sz w:val="22"/>
-          <w:szCs w:val="22"/>
-        </w:rPr>
-      </w:pPr>
-      <w:r>
-        <w:rPr>
-          <w:rFonts w:cstheme="minorHAnsi"/>
-          <w:color w:val="000000" w:themeColor="text1"/>
-          <w:sz w:val="22"/>
-          <w:szCs w:val="22"/>
-        </w:rPr>
-        <w:t>La fonction retourne 1 si les coordonnées sont valides et 0 sinon.</w:t>
-      </w:r>
-    </w:p>
-    <w:p>
-      <w:pPr>
-        <w:jc w:val="both"/>
-        <w:rPr>
-          <w:rFonts w:cstheme="minorHAnsi"/>
-          <w:color w:val="000000" w:themeColor="text1"/>
-          <w:sz w:val="22"/>
-          <w:szCs w:val="22"/>
-        </w:rPr>
-      </w:pPr>
-    </w:p>
-    <w:p>
-      <w:pPr>
-        <w:jc w:val="both"/>
-        <w:rPr>
-          <w:rFonts w:cstheme="minorHAnsi"/>
-          <w:color w:val="000000" w:themeColor="text1"/>
-          <w:sz w:val="22"/>
-          <w:szCs w:val="22"/>
-        </w:rPr>
-      </w:pPr>
-    </w:p>
-    <w:p>
-      <w:pPr>
-        <w:jc w:val="both"/>
-        <w:rPr>
-          <w:rFonts w:cstheme="minorHAnsi"/>
-          <w:color w:val="000000" w:themeColor="text1"/>
-          <w:sz w:val="22"/>
-          <w:szCs w:val="22"/>
-        </w:rPr>
-      </w:pPr>
-      <w:r>
-        <w:rPr>
-          <w:rFonts w:cstheme="minorHAnsi"/>
-          <w:color w:val="0070C0"/>
-          <w:sz w:val="22"/>
-          <w:szCs w:val="22"/>
-        </w:rPr>
-        <w:t xml:space="preserve">Le fonction placement de bloc </w:t>
-      </w:r>
-      <w:r>
-        <w:rPr>
-          <w:rFonts w:cstheme="minorHAnsi"/>
-          <w:color w:val="000000" w:themeColor="text1"/>
-          <w:sz w:val="22"/>
-          <w:szCs w:val="22"/>
-        </w:rPr>
-        <w:t xml:space="preserve">permet de modifier le plateau de jeu. Elle place le bloc sur le plateau </w:t>
-      </w:r>
-      <w:r>
-        <w:rPr>
-          <w:rFonts w:cstheme="minorHAnsi"/>
-          <w:color w:val="000000" w:themeColor="text1"/>
-          <w:sz w:val="22"/>
-          <w:szCs w:val="22"/>
-        </w:rPr>
-        <w:t>sans regarder</w:t>
-      </w:r>
-      <w:r>
-        <w:rPr>
-          <w:rFonts w:cstheme="minorHAnsi"/>
-          <w:color w:val="000000" w:themeColor="text1"/>
-          <w:sz w:val="22"/>
-          <w:szCs w:val="22"/>
-        </w:rPr>
-        <w:t xml:space="preserve"> les coordonnées. La vérification </w:t>
-      </w:r>
-      <w:r>
-        <w:rPr>
-          <w:rFonts w:cstheme="minorHAnsi"/>
-          <w:color w:val="000000" w:themeColor="text1"/>
-          <w:sz w:val="22"/>
-          <w:szCs w:val="22"/>
-        </w:rPr>
-        <w:t>des coordonnées dans la fonction principale se fait donc avant.</w:t>
-      </w:r>
-    </w:p>
-    <w:p>
-      <w:pPr>
-        <w:jc w:val="both"/>
-        <w:rPr>
-          <w:rFonts w:cstheme="minorHAnsi"/>
-          <w:color w:val="000000" w:themeColor="text1"/>
-          <w:sz w:val="22"/>
-          <w:szCs w:val="22"/>
-        </w:rPr>
-      </w:pPr>
-    </w:p>
-    <w:p>
-      <w:pPr>
-        <w:jc w:val="both"/>
-        <w:rPr>
-          <w:rFonts w:cstheme="minorHAnsi"/>
-          <w:color w:val="000000" w:themeColor="text1"/>
-          <w:sz w:val="22"/>
-          <w:szCs w:val="22"/>
-        </w:rPr>
-      </w:pPr>
-      <w:r>
-        <w:rPr>
-          <w:rFonts w:cstheme="minorHAnsi"/>
-          <w:color w:val="000000" w:themeColor="text1"/>
-          <w:sz w:val="22"/>
-          <w:szCs w:val="22"/>
-        </w:rPr>
-        <w:t xml:space="preserve">Le prototype de la fonction est : </w:t>
-      </w:r>
-    </w:p>
-    <w:p>
-      <w:pPr>
-        <w:jc w:val="both"/>
-        <w:rPr>
-          <w:rFonts w:cstheme="minorHAnsi"/>
-          <w:color w:val="000000" w:themeColor="text1"/>
-          <w:sz w:val="22"/>
-          <w:szCs w:val="22"/>
-        </w:rPr>
-      </w:pPr>
-      <w:proofErr w:type="spellStart"/>
-      <w:proofErr w:type="gramStart"/>
-      <w:r>
-        <w:rPr>
-          <w:rFonts w:cstheme="minorHAnsi"/>
-          <w:color w:val="000000" w:themeColor="text1"/>
-          <w:sz w:val="22"/>
-          <w:szCs w:val="22"/>
-        </w:rPr>
-        <w:t>void</w:t>
-      </w:r>
-      <w:proofErr w:type="spellEnd"/>
-      <w:proofErr w:type="gramEnd"/>
-      <w:r>
-        <w:rPr>
-          <w:rFonts w:cstheme="minorHAnsi"/>
-          <w:color w:val="000000" w:themeColor="text1"/>
-          <w:sz w:val="22"/>
-          <w:szCs w:val="22"/>
-        </w:rPr>
-        <w:t xml:space="preserve"> </w:t>
-      </w:r>
-      <w:proofErr w:type="spellStart"/>
-      <w:r>
-        <w:rPr>
-          <w:rFonts w:cstheme="minorHAnsi"/>
-          <w:color w:val="000000" w:themeColor="text1"/>
-          <w:sz w:val="22"/>
-          <w:szCs w:val="22"/>
-        </w:rPr>
-        <w:t>placement_bloc</w:t>
-      </w:r>
-      <w:proofErr w:type="spellEnd"/>
-      <w:r>
-        <w:rPr>
-          <w:rFonts w:cstheme="minorHAnsi"/>
-          <w:color w:val="000000" w:themeColor="text1"/>
-          <w:sz w:val="22"/>
-          <w:szCs w:val="22"/>
-        </w:rPr>
-        <w:t xml:space="preserve"> </w:t>
-      </w:r>
-      <w:r>
-        <w:rPr>
-          <w:rFonts w:cstheme="minorHAnsi"/>
-          <w:color w:val="000000" w:themeColor="text1"/>
-          <w:sz w:val="22"/>
-          <w:szCs w:val="22"/>
-        </w:rPr>
-        <w:t>(</w:t>
-      </w:r>
-      <w:proofErr w:type="spellStart"/>
-      <w:r>
-        <w:rPr>
-          <w:rFonts w:cstheme="minorHAnsi"/>
-          <w:color w:val="000000" w:themeColor="text1"/>
-          <w:sz w:val="22"/>
-          <w:szCs w:val="22"/>
-        </w:rPr>
-        <w:t>int</w:t>
-      </w:r>
-      <w:proofErr w:type="spellEnd"/>
-      <w:r>
-        <w:rPr>
-          <w:rFonts w:cstheme="minorHAnsi"/>
-          <w:color w:val="000000" w:themeColor="text1"/>
-          <w:sz w:val="22"/>
-          <w:szCs w:val="22"/>
-        </w:rPr>
-        <w:t xml:space="preserve"> </w:t>
-      </w:r>
-      <w:proofErr w:type="spellStart"/>
-      <w:r>
-        <w:rPr>
-          <w:rFonts w:cstheme="minorHAnsi"/>
-          <w:color w:val="000000" w:themeColor="text1"/>
-          <w:sz w:val="22"/>
-          <w:szCs w:val="22"/>
-        </w:rPr>
-        <w:t>num_bloc</w:t>
-      </w:r>
-      <w:proofErr w:type="spellEnd"/>
-      <w:r>
-        <w:rPr>
-          <w:rFonts w:cstheme="minorHAnsi"/>
-          <w:color w:val="000000" w:themeColor="text1"/>
-          <w:sz w:val="22"/>
-          <w:szCs w:val="22"/>
-        </w:rPr>
-        <w:t xml:space="preserve">, </w:t>
-      </w:r>
-      <w:proofErr w:type="spellStart"/>
-      <w:r>
-        <w:rPr>
-          <w:rFonts w:cstheme="minorHAnsi"/>
-          <w:color w:val="000000" w:themeColor="text1"/>
-          <w:sz w:val="22"/>
-          <w:szCs w:val="22"/>
-        </w:rPr>
-        <w:t>int</w:t>
-      </w:r>
-      <w:proofErr w:type="spellEnd"/>
-      <w:r>
-        <w:rPr>
-          <w:rFonts w:cstheme="minorHAnsi"/>
-          <w:color w:val="000000" w:themeColor="text1"/>
-          <w:sz w:val="22"/>
-          <w:szCs w:val="22"/>
-        </w:rPr>
-        <w:t xml:space="preserve"> </w:t>
-      </w:r>
-      <w:proofErr w:type="spellStart"/>
-      <w:r>
-        <w:rPr>
-          <w:rFonts w:cstheme="minorHAnsi"/>
-          <w:color w:val="000000" w:themeColor="text1"/>
-          <w:sz w:val="22"/>
-          <w:szCs w:val="22"/>
-        </w:rPr>
-        <w:t>tableau_blocs</w:t>
-      </w:r>
-      <w:proofErr w:type="spellEnd"/>
-      <w:r>
-        <w:rPr>
-          <w:rFonts w:cstheme="minorHAnsi"/>
-          <w:color w:val="000000" w:themeColor="text1"/>
-          <w:sz w:val="22"/>
-          <w:szCs w:val="22"/>
-        </w:rPr>
-        <w:t>[</w:t>
-      </w:r>
-      <w:r>
-        <w:rPr>
-          <w:rFonts w:cstheme="minorHAnsi"/>
-          <w:color w:val="000000" w:themeColor="text1"/>
-          <w:sz w:val="22"/>
-          <w:szCs w:val="22"/>
-        </w:rPr>
-        <w:t>…</w:t>
-      </w:r>
-      <w:r>
-        <w:rPr>
-          <w:rFonts w:cstheme="minorHAnsi"/>
-          <w:color w:val="000000" w:themeColor="text1"/>
-          <w:sz w:val="22"/>
-          <w:szCs w:val="22"/>
-        </w:rPr>
-        <w:t>][</w:t>
-      </w:r>
-      <w:r>
-        <w:rPr>
-          <w:rFonts w:cstheme="minorHAnsi"/>
-          <w:color w:val="000000" w:themeColor="text1"/>
-          <w:sz w:val="22"/>
-          <w:szCs w:val="22"/>
-        </w:rPr>
-        <w:t>…</w:t>
-      </w:r>
-      <w:r>
-        <w:rPr>
-          <w:rFonts w:cstheme="minorHAnsi"/>
-          <w:color w:val="000000" w:themeColor="text1"/>
-          <w:sz w:val="22"/>
-          <w:szCs w:val="22"/>
-        </w:rPr>
-        <w:t>], Tableau2D plateau,</w:t>
-      </w:r>
-      <w:r>
-        <w:rPr>
-          <w:rFonts w:cstheme="minorHAnsi"/>
-          <w:color w:val="000000" w:themeColor="text1"/>
-          <w:sz w:val="22"/>
-          <w:szCs w:val="22"/>
-        </w:rPr>
-        <w:t xml:space="preserve"> </w:t>
-      </w:r>
-      <w:proofErr w:type="spellStart"/>
-      <w:r>
-        <w:rPr>
-          <w:rFonts w:cstheme="minorHAnsi"/>
-          <w:color w:val="000000" w:themeColor="text1"/>
-          <w:sz w:val="22"/>
-          <w:szCs w:val="22"/>
-        </w:rPr>
-        <w:t>Coord</w:t>
-      </w:r>
-      <w:proofErr w:type="spellEnd"/>
-      <w:r>
-        <w:rPr>
-          <w:rFonts w:cstheme="minorHAnsi"/>
-          <w:color w:val="000000" w:themeColor="text1"/>
-          <w:sz w:val="22"/>
-          <w:szCs w:val="22"/>
-        </w:rPr>
-        <w:t xml:space="preserve"> </w:t>
-      </w:r>
-      <w:proofErr w:type="spellStart"/>
-      <w:r>
-        <w:rPr>
-          <w:rFonts w:cstheme="minorHAnsi"/>
-          <w:color w:val="000000" w:themeColor="text1"/>
-          <w:sz w:val="22"/>
-          <w:szCs w:val="22"/>
-        </w:rPr>
-        <w:t>choix_coord</w:t>
-      </w:r>
-      <w:proofErr w:type="spellEnd"/>
-      <w:r>
-        <w:rPr>
-          <w:rFonts w:cstheme="minorHAnsi"/>
-          <w:color w:val="000000" w:themeColor="text1"/>
-          <w:sz w:val="22"/>
-          <w:szCs w:val="22"/>
-        </w:rPr>
-        <w:t>)</w:t>
-      </w:r>
-      <w:r>
-        <w:rPr>
-          <w:rFonts w:cstheme="minorHAnsi"/>
-          <w:color w:val="000000" w:themeColor="text1"/>
-          <w:sz w:val="22"/>
-          <w:szCs w:val="22"/>
-        </w:rPr>
-        <w:t>;</w:t>
-      </w:r>
-    </w:p>
-    <w:p>
-      <w:pPr>
-        <w:jc w:val="both"/>
-        <w:rPr>
-          <w:rFonts w:cstheme="minorHAnsi"/>
-          <w:color w:val="000000" w:themeColor="text1"/>
-          <w:sz w:val="22"/>
-          <w:szCs w:val="22"/>
-        </w:rPr>
-      </w:pPr>
-    </w:p>
-    <w:p>
-      <w:pPr>
-        <w:jc w:val="both"/>
-        <w:rPr>
-          <w:rFonts w:cstheme="minorHAnsi"/>
-          <w:color w:val="000000" w:themeColor="text1"/>
-          <w:sz w:val="22"/>
-          <w:szCs w:val="22"/>
-        </w:rPr>
-      </w:pPr>
-      <w:r>
-        <w:rPr>
-          <w:rFonts w:cstheme="minorHAnsi"/>
-          <w:color w:val="000000" w:themeColor="text1"/>
-          <w:sz w:val="22"/>
-          <w:szCs w:val="22"/>
-        </w:rPr>
-        <w:t xml:space="preserve">Le placement du bloc se fait grâce au morceau de programme ci-dessous : </w:t>
-      </w:r>
-    </w:p>
-    <w:p>
-      <w:pPr>
-        <w:jc w:val="both"/>
-        <w:rPr>
-          <w:rFonts w:cstheme="minorHAnsi"/>
-          <w:color w:val="000000" w:themeColor="text1"/>
-          <w:sz w:val="22"/>
-          <w:szCs w:val="22"/>
-        </w:rPr>
-      </w:pPr>
-      <w:r>
-        <w:rPr>
-          <w:rFonts w:cstheme="minorHAnsi"/>
-          <w:color w:val="000000" w:themeColor="text1"/>
-          <w:sz w:val="22"/>
-          <w:szCs w:val="22"/>
-        </w:rPr>
-        <w:t xml:space="preserve">Pour </w:t>
-      </w:r>
-      <w:proofErr w:type="spellStart"/>
-      <w:r>
-        <w:rPr>
-          <w:rFonts w:cstheme="minorHAnsi"/>
-          <w:color w:val="000000" w:themeColor="text1"/>
-          <w:sz w:val="22"/>
-          <w:szCs w:val="22"/>
-        </w:rPr>
-        <w:t>i</w:t>
-      </w:r>
-      <w:proofErr w:type="spellEnd"/>
-      <w:r>
-        <w:rPr>
-          <w:rFonts w:cstheme="minorHAnsi"/>
-          <w:color w:val="000000" w:themeColor="text1"/>
-          <w:sz w:val="22"/>
-          <w:szCs w:val="22"/>
-        </w:rPr>
-        <w:t xml:space="preserve"> allant de 0 à </w:t>
-      </w:r>
-      <w:proofErr w:type="spellStart"/>
-      <w:proofErr w:type="gramStart"/>
-      <w:r>
-        <w:rPr>
-          <w:rFonts w:cstheme="minorHAnsi"/>
-          <w:color w:val="000000" w:themeColor="text1"/>
-          <w:sz w:val="22"/>
-          <w:szCs w:val="22"/>
-        </w:rPr>
-        <w:t>bloc.hauteur</w:t>
-      </w:r>
-      <w:proofErr w:type="spellEnd"/>
-      <w:proofErr w:type="gramEnd"/>
-      <w:r>
-        <w:rPr>
-          <w:rFonts w:cstheme="minorHAnsi"/>
-          <w:color w:val="000000" w:themeColor="text1"/>
-          <w:sz w:val="22"/>
-          <w:szCs w:val="22"/>
-        </w:rPr>
-        <w:t xml:space="preserve"> – 1</w:t>
-      </w:r>
-    </w:p>
-    <w:p>
-      <w:pPr>
-        <w:jc w:val="both"/>
-        <w:rPr>
-          <w:rFonts w:cstheme="minorHAnsi"/>
-          <w:color w:val="000000" w:themeColor="text1"/>
-          <w:sz w:val="22"/>
-          <w:szCs w:val="22"/>
-        </w:rPr>
-      </w:pPr>
-      <w:r>
-        <w:rPr>
-          <w:rFonts w:cstheme="minorHAnsi"/>
-          <w:color w:val="000000" w:themeColor="text1"/>
-          <w:sz w:val="22"/>
-          <w:szCs w:val="22"/>
-        </w:rPr>
-        <w:t>|</w:t>
-      </w:r>
-      <w:r>
-        <w:rPr>
-          <w:rFonts w:cstheme="minorHAnsi"/>
-          <w:color w:val="000000" w:themeColor="text1"/>
-          <w:sz w:val="22"/>
-          <w:szCs w:val="22"/>
-        </w:rPr>
-        <w:tab/>
-      </w:r>
-      <w:r>
-        <w:rPr>
-          <w:rFonts w:cstheme="minorHAnsi"/>
-          <w:color w:val="000000" w:themeColor="text1"/>
-          <w:sz w:val="22"/>
-          <w:szCs w:val="22"/>
-        </w:rPr>
-        <w:t xml:space="preserve">Pour </w:t>
-      </w:r>
-      <w:r>
-        <w:rPr>
-          <w:rFonts w:cstheme="minorHAnsi"/>
-          <w:color w:val="000000" w:themeColor="text1"/>
-          <w:sz w:val="22"/>
-          <w:szCs w:val="22"/>
-        </w:rPr>
-        <w:t>j</w:t>
-      </w:r>
-      <w:r>
-        <w:rPr>
-          <w:rFonts w:cstheme="minorHAnsi"/>
-          <w:color w:val="000000" w:themeColor="text1"/>
-          <w:sz w:val="22"/>
-          <w:szCs w:val="22"/>
-        </w:rPr>
-        <w:t xml:space="preserve"> allant de 0 à </w:t>
-      </w:r>
-      <w:proofErr w:type="spellStart"/>
-      <w:proofErr w:type="gramStart"/>
-      <w:r>
-        <w:rPr>
-          <w:rFonts w:cstheme="minorHAnsi"/>
-          <w:color w:val="000000" w:themeColor="text1"/>
-          <w:sz w:val="22"/>
-          <w:szCs w:val="22"/>
-        </w:rPr>
-        <w:t>bloc.</w:t>
-      </w:r>
-      <w:r>
-        <w:rPr>
-          <w:rFonts w:cstheme="minorHAnsi"/>
-          <w:color w:val="000000" w:themeColor="text1"/>
-          <w:sz w:val="22"/>
-          <w:szCs w:val="22"/>
-        </w:rPr>
-        <w:t>largeur</w:t>
+        <w:t>bloc.largeur</w:t>
       </w:r>
       <w:proofErr w:type="spellEnd"/>
       <w:proofErr w:type="gramEnd"/>
@@ -9698,17 +9834,15 @@
         </w:rPr>
         <w:t xml:space="preserve">" </w:t>
       </w:r>
-      <w:proofErr w:type="spellStart"/>
-      <w:r>
-        <w:rPr>
-          <w:rFonts w:cstheme="minorHAnsi"/>
-          <w:color w:val="000000" w:themeColor="text1"/>
-          <w:sz w:val="22"/>
-          <w:szCs w:val="22"/>
-        </w:rPr>
-        <w:t>prennet</w:t>
-      </w:r>
-      <w:proofErr w:type="spellEnd"/>
+      <w:r>
+        <w:rPr>
+          <w:rFonts w:cstheme="minorHAnsi"/>
+          <w:color w:val="000000" w:themeColor="text1"/>
+          <w:sz w:val="22"/>
+          <w:szCs w:val="22"/>
+        </w:rPr>
+        <w:t>prennent</w:t>
+      </w:r>
       <w:r>
         <w:rPr>
           <w:rFonts w:cstheme="minorHAnsi"/>
@@ -9787,7 +9921,61 @@
           <w:sz w:val="22"/>
           <w:szCs w:val="22"/>
         </w:rPr>
-        <w:t>Les fonctions états plus annulation se situe donc dans une boucle pour dans le programme principal qui parcours tout le tableau.</w:t>
+        <w:t xml:space="preserve">Les fonctions état </w:t>
+      </w:r>
+      <w:r>
+        <w:rPr>
+          <w:rFonts w:cstheme="minorHAnsi"/>
+          <w:color w:val="000000" w:themeColor="text1"/>
+          <w:sz w:val="22"/>
+          <w:szCs w:val="22"/>
+        </w:rPr>
+        <w:t>et</w:t>
+      </w:r>
+      <w:r>
+        <w:rPr>
+          <w:rFonts w:cstheme="minorHAnsi"/>
+          <w:color w:val="000000" w:themeColor="text1"/>
+          <w:sz w:val="22"/>
+          <w:szCs w:val="22"/>
+        </w:rPr>
+        <w:t xml:space="preserve"> annulation se situe donc dans une boucle </w:t>
+      </w:r>
+      <w:r>
+        <w:rPr>
+          <w:rFonts w:cstheme="minorHAnsi"/>
+          <w:color w:val="000000" w:themeColor="text1"/>
+          <w:sz w:val="22"/>
+          <w:szCs w:val="22"/>
+        </w:rPr>
+        <w:t>"</w:t>
+      </w:r>
+      <w:r>
+        <w:rPr>
+          <w:rFonts w:cstheme="minorHAnsi"/>
+          <w:color w:val="000000" w:themeColor="text1"/>
+          <w:sz w:val="22"/>
+          <w:szCs w:val="22"/>
+        </w:rPr>
+        <w:t>pour</w:t>
+      </w:r>
+      <w:r>
+        <w:rPr>
+          <w:rFonts w:cstheme="minorHAnsi"/>
+          <w:color w:val="000000" w:themeColor="text1"/>
+          <w:sz w:val="22"/>
+          <w:szCs w:val="22"/>
+        </w:rPr>
+        <w:t>"</w:t>
+      </w:r>
+      <w:r>
+        <w:rPr>
+          <w:rFonts w:cstheme="minorHAnsi"/>
+          <w:color w:val="000000" w:themeColor="text1"/>
+          <w:sz w:val="22"/>
+          <w:szCs w:val="22"/>
+        </w:rPr>
+        <w:t xml:space="preserve"> dans le programme principal qui parcours tout le tableau.</w:t>
       </w:r>
     </w:p>
     <w:p>
@@ -9869,17 +10057,15 @@
         </w:rPr>
         <w:t xml:space="preserve">Cependant, un problème arrive si une case pleine du plateau ne peut pas descendre car en dessous il se situe une case vide mais injouable. Afin de résoudre cela, lorsque nous rentrons dans ce cas particulier on remplace la case qui vient de descendre pas une autre valeur (3) pour pouvoir la différencier des autres et afin que les cases du dessus ne descende pas également. A la fin de la fonction, on </w:t>
       </w:r>
-      <w:proofErr w:type="gramStart"/>
-      <w:r>
-        <w:rPr>
-          <w:rFonts w:cstheme="minorHAnsi"/>
-          <w:color w:val="000000" w:themeColor="text1"/>
-          <w:sz w:val="22"/>
-          <w:szCs w:val="22"/>
-        </w:rPr>
-        <w:t>parcours</w:t>
-      </w:r>
-      <w:proofErr w:type="gramEnd"/>
+      <w:r>
+        <w:rPr>
+          <w:rFonts w:cstheme="minorHAnsi"/>
+          <w:color w:val="000000" w:themeColor="text1"/>
+          <w:sz w:val="22"/>
+          <w:szCs w:val="22"/>
+        </w:rPr>
+        <w:t>parcourt</w:t>
+      </w:r>
       <w:r>
         <w:rPr>
           <w:rFonts w:cstheme="minorHAnsi"/>
@@ -9918,27 +10104,7 @@
           <w:sz w:val="22"/>
           <w:szCs w:val="22"/>
         </w:rPr>
-        <w:t xml:space="preserve">Pour </w:t>
-      </w:r>
-      <w:proofErr w:type="spellStart"/>
-      <w:r>
-        <w:rPr>
-          <w:rFonts w:cstheme="minorHAnsi"/>
-          <w:color w:val="000000" w:themeColor="text1"/>
-          <w:sz w:val="22"/>
-          <w:szCs w:val="22"/>
-        </w:rPr>
-        <w:t>i</w:t>
-      </w:r>
-      <w:proofErr w:type="spellEnd"/>
-      <w:r>
-        <w:rPr>
-          <w:rFonts w:cstheme="minorHAnsi"/>
-          <w:color w:val="000000" w:themeColor="text1"/>
-          <w:sz w:val="22"/>
-          <w:szCs w:val="22"/>
-        </w:rPr>
-        <w:t xml:space="preserve"> allant de </w:t>
+        <w:t xml:space="preserve">Pour i allant de </w:t>
       </w:r>
       <w:proofErr w:type="spellStart"/>
       <w:r>
@@ -10070,14 +10236,6 @@
           <w:szCs w:val="22"/>
         </w:rPr>
         <w:tab/>
-      </w:r>
-      <w:r>
-        <w:rPr>
-          <w:rFonts w:cstheme="minorHAnsi"/>
-          <w:color w:val="000000" w:themeColor="text1"/>
-          <w:sz w:val="22"/>
-          <w:szCs w:val="22"/>
-        </w:rPr>
         <w:t xml:space="preserve">Si </w:t>
       </w:r>
       <w:r>
@@ -10239,14 +10397,6 @@
           <w:szCs w:val="22"/>
         </w:rPr>
         <w:tab/>
-      </w:r>
-      <w:r>
-        <w:rPr>
-          <w:rFonts w:cstheme="minorHAnsi"/>
-          <w:color w:val="000000" w:themeColor="text1"/>
-          <w:sz w:val="22"/>
-          <w:szCs w:val="22"/>
-        </w:rPr>
         <w:t xml:space="preserve">Pour j allant de 0 à </w:t>
       </w:r>
       <w:proofErr w:type="spellStart"/>
@@ -10319,14 +10469,6 @@
           <w:szCs w:val="22"/>
         </w:rPr>
         <w:tab/>
-      </w:r>
-      <w:r>
-        <w:rPr>
-          <w:rFonts w:cstheme="minorHAnsi"/>
-          <w:color w:val="000000" w:themeColor="text1"/>
-          <w:sz w:val="22"/>
-          <w:szCs w:val="22"/>
-        </w:rPr>
         <w:t xml:space="preserve">Si </w:t>
       </w:r>
       <w:r>
@@ -10436,14 +10578,6 @@
           <w:szCs w:val="22"/>
         </w:rPr>
         <w:tab/>
-      </w:r>
-      <w:r>
-        <w:rPr>
-          <w:rFonts w:cstheme="minorHAnsi"/>
-          <w:color w:val="000000" w:themeColor="text1"/>
-          <w:sz w:val="22"/>
-          <w:szCs w:val="22"/>
-        </w:rPr>
         <w:t xml:space="preserve">Si </w:t>
       </w:r>
       <w:r>
@@ -10823,14 +10957,6 @@
           <w:szCs w:val="22"/>
         </w:rPr>
         <w:tab/>
-      </w:r>
-      <w:r>
-        <w:rPr>
-          <w:rFonts w:cstheme="minorHAnsi"/>
-          <w:color w:val="000000" w:themeColor="text1"/>
-          <w:sz w:val="22"/>
-          <w:szCs w:val="22"/>
-        </w:rPr>
         <w:t>Fin si</w:t>
       </w:r>
     </w:p>
@@ -10881,14 +11007,6 @@
           <w:szCs w:val="22"/>
         </w:rPr>
         <w:tab/>
-      </w:r>
-      <w:r>
-        <w:rPr>
-          <w:rFonts w:cstheme="minorHAnsi"/>
-          <w:color w:val="000000" w:themeColor="text1"/>
-          <w:sz w:val="22"/>
-          <w:szCs w:val="22"/>
-        </w:rPr>
         <w:t>Fin si</w:t>
       </w:r>
     </w:p>
@@ -10929,14 +11047,6 @@
           <w:szCs w:val="22"/>
         </w:rPr>
         <w:tab/>
-      </w:r>
-      <w:r>
-        <w:rPr>
-          <w:rFonts w:cstheme="minorHAnsi"/>
-          <w:color w:val="000000" w:themeColor="text1"/>
-          <w:sz w:val="22"/>
-          <w:szCs w:val="22"/>
-        </w:rPr>
         <w:t>Fin pour</w:t>
       </w:r>
     </w:p>
@@ -10967,14 +11077,6 @@
           <w:szCs w:val="22"/>
         </w:rPr>
         <w:tab/>
-      </w:r>
-      <w:r>
-        <w:rPr>
-          <w:rFonts w:cstheme="minorHAnsi"/>
-          <w:color w:val="000000" w:themeColor="text1"/>
-          <w:sz w:val="22"/>
-          <w:szCs w:val="22"/>
-        </w:rPr>
         <w:t xml:space="preserve">Fin si </w:t>
       </w:r>
     </w:p>
@@ -11110,7 +11212,25 @@
           <w:sz w:val="22"/>
           <w:szCs w:val="22"/>
         </w:rPr>
-        <w:t>se réalise lors de l'annulation de la première ligne qui était pleine. Lors de cette annulation, on compte le nombre de case qui viennent d'être annulé. C'est ainsi que le score est calculé.</w:t>
+        <w:t>se réalise lors de l'annulation de la première ligne qui était pleine. Lors de cette annulation, on compte le nombre de case</w:t>
+      </w:r>
+      <w:r>
+        <w:rPr>
+          <w:rFonts w:cstheme="minorHAnsi"/>
+          <w:color w:val="000000" w:themeColor="text1"/>
+          <w:sz w:val="22"/>
+          <w:szCs w:val="22"/>
+        </w:rPr>
+        <w:t>s</w:t>
+      </w:r>
+      <w:r>
+        <w:rPr>
+          <w:rFonts w:cstheme="minorHAnsi"/>
+          <w:color w:val="000000" w:themeColor="text1"/>
+          <w:sz w:val="22"/>
+          <w:szCs w:val="22"/>
+        </w:rPr>
+        <w:t xml:space="preserve"> qui viennent d'être annulé. C'est ainsi que le score est calculé.</w:t>
       </w:r>
     </w:p>
     <w:p>
@@ -12208,13 +12328,6 @@
           <w:szCs w:val="18"/>
         </w:rPr>
         <w:tab/>
-      </w:r>
-      <w:r>
-        <w:rPr>
-          <w:color w:val="000000" w:themeColor="text1"/>
-          <w:sz w:val="18"/>
-          <w:szCs w:val="18"/>
-        </w:rPr>
         <w:t xml:space="preserve">taille = </w:t>
       </w:r>
       <w:proofErr w:type="spellStart"/>
@@ -12429,13 +12542,6 @@
           <w:szCs w:val="18"/>
         </w:rPr>
         <w:tab/>
-      </w:r>
-      <w:r>
-        <w:rPr>
-          <w:color w:val="000000" w:themeColor="text1"/>
-          <w:sz w:val="18"/>
-          <w:szCs w:val="18"/>
-        </w:rPr>
         <w:t xml:space="preserve">Si </w:t>
       </w:r>
       <w:r>
@@ -12746,13 +12852,6 @@
           <w:szCs w:val="18"/>
         </w:rPr>
         <w:tab/>
-      </w:r>
-      <w:r>
-        <w:rPr>
-          <w:color w:val="000000" w:themeColor="text1"/>
-          <w:sz w:val="18"/>
-          <w:szCs w:val="18"/>
-        </w:rPr>
         <w:t>sinon si</w:t>
       </w:r>
       <w:r>
@@ -12927,13 +13026,6 @@
           <w:szCs w:val="18"/>
         </w:rPr>
         <w:tab/>
-      </w:r>
-      <w:r>
-        <w:rPr>
-          <w:color w:val="000000" w:themeColor="text1"/>
-          <w:sz w:val="18"/>
-          <w:szCs w:val="18"/>
-        </w:rPr>
         <w:t xml:space="preserve">sinon </w:t>
       </w:r>
       <w:r>
@@ -13082,13 +13174,6 @@
           <w:szCs w:val="18"/>
         </w:rPr>
         <w:tab/>
-      </w:r>
-      <w:r>
-        <w:rPr>
-          <w:color w:val="000000" w:themeColor="text1"/>
-          <w:sz w:val="18"/>
-          <w:szCs w:val="18"/>
-        </w:rPr>
         <w:t>Fin si</w:t>
       </w:r>
     </w:p>
@@ -13423,13 +13508,6 @@
           <w:szCs w:val="18"/>
         </w:rPr>
         <w:tab/>
-      </w:r>
-      <w:r>
-        <w:rPr>
-          <w:color w:val="000000" w:themeColor="text1"/>
-          <w:sz w:val="18"/>
-          <w:szCs w:val="18"/>
-        </w:rPr>
         <w:t>faire</w:t>
       </w:r>
     </w:p>
@@ -13917,13 +13995,6 @@
           <w:szCs w:val="18"/>
         </w:rPr>
         <w:tab/>
-      </w:r>
-      <w:r>
-        <w:rPr>
-          <w:color w:val="000000" w:themeColor="text1"/>
-          <w:sz w:val="18"/>
-          <w:szCs w:val="18"/>
-        </w:rPr>
         <w:t xml:space="preserve">tant que </w:t>
       </w:r>
       <w:r>
@@ -14103,13 +14174,6 @@
           <w:szCs w:val="18"/>
         </w:rPr>
         <w:tab/>
-      </w:r>
-      <w:r>
-        <w:rPr>
-          <w:color w:val="000000" w:themeColor="text1"/>
-          <w:sz w:val="18"/>
-          <w:szCs w:val="18"/>
-        </w:rPr>
         <w:t>Si</w:t>
       </w:r>
       <w:r>
@@ -14368,13 +14432,6 @@
           <w:szCs w:val="18"/>
         </w:rPr>
         <w:tab/>
-      </w:r>
-      <w:r>
-        <w:rPr>
-          <w:color w:val="000000" w:themeColor="text1"/>
-          <w:sz w:val="18"/>
-          <w:szCs w:val="18"/>
-        </w:rPr>
         <w:t>Fin si</w:t>
       </w:r>
     </w:p>
@@ -14504,13 +14561,6 @@
           <w:szCs w:val="18"/>
         </w:rPr>
         <w:tab/>
-      </w:r>
-      <w:r>
-        <w:rPr>
-          <w:color w:val="000000" w:themeColor="text1"/>
-          <w:sz w:val="18"/>
-          <w:szCs w:val="18"/>
-        </w:rPr>
         <w:t xml:space="preserve">Si </w:t>
       </w:r>
       <w:r>
@@ -14679,13 +14729,6 @@
           <w:szCs w:val="18"/>
         </w:rPr>
         <w:tab/>
-      </w:r>
-      <w:r>
-        <w:rPr>
-          <w:color w:val="000000" w:themeColor="text1"/>
-          <w:sz w:val="18"/>
-          <w:szCs w:val="18"/>
-        </w:rPr>
         <w:t>Fin si</w:t>
       </w:r>
     </w:p>
@@ -14838,13 +14881,6 @@
           <w:szCs w:val="18"/>
         </w:rPr>
         <w:tab/>
-      </w:r>
-      <w:r>
-        <w:rPr>
-          <w:color w:val="000000" w:themeColor="text1"/>
-          <w:sz w:val="18"/>
-          <w:szCs w:val="18"/>
-        </w:rPr>
         <w:t xml:space="preserve">tant que </w:t>
       </w:r>
       <w:r>
@@ -14920,13 +14956,6 @@
           <w:szCs w:val="18"/>
         </w:rPr>
         <w:tab/>
-      </w:r>
-      <w:r>
-        <w:rPr>
-          <w:color w:val="000000" w:themeColor="text1"/>
-          <w:sz w:val="18"/>
-          <w:szCs w:val="18"/>
-        </w:rPr>
         <w:t>//fin partie affichage score</w:t>
       </w:r>
       <w:r>
@@ -15053,6 +15082,13 @@
         </w:rPr>
         <w:t xml:space="preserve">. La mise en relation des différentes fonctions dans le projet principal nous a permis de travailler notre esprit de synthèse et notre réflexion informatique. </w:t>
       </w:r>
+      <w:r>
+        <w:rPr>
+          <w:sz w:val="22"/>
+          <w:szCs w:val="22"/>
+        </w:rPr>
+        <w:t>L'aspect technique de ce projet a était légèrement modifier de manière plus complexe mais plus optimal.</w:t>
+      </w:r>
     </w:p>
     <w:p>
       <w:pPr>
@@ -15102,21 +15138,7 @@
           <w:sz w:val="22"/>
           <w:szCs w:val="22"/>
         </w:rPr>
-        <w:t xml:space="preserve">apprentissage de la programmation en </w:t>
-      </w:r>
-      <w:r>
-        <w:rPr>
-          <w:sz w:val="22"/>
-          <w:szCs w:val="22"/>
-        </w:rPr>
-        <w:t>C</w:t>
-      </w:r>
-      <w:r>
-        <w:rPr>
-          <w:sz w:val="22"/>
-          <w:szCs w:val="22"/>
-        </w:rPr>
-        <w:t xml:space="preserve"> ainsi que</w:t>
+        <w:t>apprentissage de la programmation en C ainsi que</w:t>
       </w:r>
       <w:r>
         <w:rPr>
@@ -15137,6 +15159,29 @@
           <w:sz w:val="22"/>
           <w:szCs w:val="22"/>
         </w:rPr>
+        <w:t xml:space="preserve">allocations et désallocations </w:t>
+      </w:r>
+      <w:proofErr w:type="spellStart"/>
+      <w:r>
+        <w:rPr>
+          <w:sz w:val="22"/>
+          <w:szCs w:val="22"/>
+        </w:rPr>
+        <w:t>des</w:t>
+      </w:r>
+      <w:proofErr w:type="spellEnd"/>
+      <w:r>
+        <w:rPr>
+          <w:sz w:val="22"/>
+          <w:szCs w:val="22"/>
+        </w:rPr>
+        <w:t xml:space="preserve"> </w:t>
+      </w:r>
+      <w:r>
+        <w:rPr>
+          <w:sz w:val="22"/>
+          <w:szCs w:val="22"/>
+        </w:rPr>
         <w:t>tableau</w:t>
       </w:r>
       <w:r>
@@ -15193,7 +15238,21 @@
           <w:sz w:val="22"/>
           <w:szCs w:val="22"/>
         </w:rPr>
-        <w:t xml:space="preserve">, </w:t>
+        <w:t>,</w:t>
+      </w:r>
+      <w:r>
+        <w:rPr>
+          <w:sz w:val="22"/>
+          <w:szCs w:val="22"/>
+        </w:rPr>
+        <w:t xml:space="preserve"> les pointeurs,</w:t>
+      </w:r>
+      <w:r>
+        <w:rPr>
+          <w:sz w:val="22"/>
+          <w:szCs w:val="22"/>
+        </w:rPr>
+        <w:t xml:space="preserve"> </w:t>
       </w:r>
       <w:r>
         <w:rPr>
@@ -15247,21 +15306,7 @@
           <w:sz w:val="22"/>
           <w:szCs w:val="22"/>
         </w:rPr>
-        <w:t xml:space="preserve">Ce projet nous a permis de comprendre que la programmation est aujourd’hui derrière toutes nos utilisations informatiques, nous sommes donc fiers d’avoir pu créer, de nos propres mains, un jeu similaire au jeu </w:t>
-      </w:r>
-      <w:r>
-        <w:rPr>
-          <w:sz w:val="22"/>
-          <w:szCs w:val="22"/>
-        </w:rPr>
-        <w:t>Tetris</w:t>
-      </w:r>
-      <w:r>
-        <w:rPr>
-          <w:sz w:val="22"/>
-          <w:szCs w:val="22"/>
-        </w:rPr>
-        <w:t>.</w:t>
+        <w:t>Ce projet nous a permis de comprendre que la programmation est aujourd’hui derrière toutes nos utilisations informatiques, nous sommes donc fiers d’avoir pu créer, de nos propres mains, un jeu similaire au jeu Tetris.</w:t>
       </w:r>
     </w:p>
     <w:p>
@@ -15313,6 +15358,11 @@
         <w:docPartUnique/>
       </w:docPartObj>
     </w:sdtPr>
+    <w:sdtEndPr>
+      <w:rPr>
+        <w:rStyle w:val="Numrodepage"/>
+      </w:rPr>
+    </w:sdtEndPr>
     <w:sdtContent>
       <w:p>
         <w:pPr>
@@ -15364,6 +15414,11 @@
         <w:docPartUnique/>
       </w:docPartObj>
     </w:sdtPr>
+    <w:sdtEndPr>
+      <w:rPr>
+        <w:rStyle w:val="Numrodepage"/>
+      </w:rPr>
+    </w:sdtEndPr>
     <w:sdtContent>
       <w:p>
         <w:pPr>
@@ -17569,6 +17624,7 @@
   <w:style w:type="character" w:default="1" w:styleId="Policepardfaut">
     <w:name w:val="Default Paragraph Font"/>
     <w:uiPriority w:val="1"/>
+    <w:semiHidden/>
     <w:unhideWhenUsed/>
   </w:style>
   <w:style w:type="table" w:default="1" w:styleId="TableauNormal">

</xml_diff>